<commit_message>
nmv 21 01 2023
</commit_message>
<xml_diff>
--- a/TS Jatai Ghanam Project/TS 1.1/TS 1.1 Jatai Sanskrit Corrections.docx
+++ b/TS Jatai Ghanam Project/TS 1.1/TS 1.1 Jatai Sanskrit Corrections.docx
@@ -61,9 +61,8 @@
           <w:szCs w:val="32"/>
           <w:u w:val="single"/>
         </w:rPr>
-        <w:t xml:space="preserve"> Corrections – Observed </w:t>
+        <w:t xml:space="preserve"> Corrections – Observed till </w:t>
       </w:r>
-      <w:proofErr w:type="gramStart"/>
       <w:r>
         <w:rPr>
           <w:b/>
@@ -72,20 +71,8 @@
           <w:szCs w:val="32"/>
           <w:u w:val="single"/>
         </w:rPr>
-        <w:t xml:space="preserve">till </w:t>
+        <w:t>31st Jan 2023</w:t>
       </w:r>
-      <w:r>
-        <w:rPr>
-          <w:b/>
-          <w:bCs/>
-          <w:sz w:val="32"/>
-          <w:szCs w:val="32"/>
-          <w:highlight w:val="red"/>
-          <w:u w:val="single"/>
-        </w:rPr>
-        <w:t>????</w:t>
-      </w:r>
-      <w:proofErr w:type="gramEnd"/>
     </w:p>
     <w:p>
       <w:pPr>
@@ -8072,6 +8059,7 @@
                 <w:color w:val="000000"/>
                 <w:sz w:val="32"/>
                 <w:szCs w:val="40"/>
+                <w:lang w:val="it-IT"/>
               </w:rPr>
             </w:pPr>
             <w:r>
@@ -8081,6 +8069,7 @@
                 <w:sz w:val="32"/>
                 <w:szCs w:val="40"/>
                 <w:highlight w:val="yellow"/>
+                <w:lang w:val="it-IT"/>
               </w:rPr>
               <w:t>A</w:t>
             </w:r>
@@ -8089,15 +8078,17 @@
                 <w:rFonts w:ascii="BRH Malayalam Extra" w:hAnsi="BRH Malayalam Extra" w:cs="BRH Devanagari Extra"/>
                 <w:color w:val="000000"/>
                 <w:szCs w:val="40"/>
-              </w:rPr>
-              <w:t>–</w:t>
-            </w:r>
-            <w:r>
-              <w:rPr>
-                <w:rFonts w:ascii="BRH Devanagari Extra" w:hAnsi="BRH Devanagari Extra" w:cs="BRH Devanagari Extra"/>
-                <w:color w:val="000000"/>
-                <w:sz w:val="32"/>
-                <w:szCs w:val="40"/>
+                <w:lang w:val="it-IT"/>
+              </w:rPr>
+              <w:t>–</w:t>
+            </w:r>
+            <w:r>
+              <w:rPr>
+                <w:rFonts w:ascii="BRH Devanagari Extra" w:hAnsi="BRH Devanagari Extra" w:cs="BRH Devanagari Extra"/>
+                <w:color w:val="000000"/>
+                <w:sz w:val="32"/>
+                <w:szCs w:val="40"/>
+                <w:lang w:val="it-IT"/>
               </w:rPr>
               <w:t>zÉÏ</w:t>
             </w:r>
@@ -8106,15 +8097,17 @@
                 <w:rFonts w:ascii="BRH Malayalam Extra" w:hAnsi="BRH Malayalam Extra" w:cs="BRH Devanagari Extra"/>
                 <w:color w:val="000000"/>
                 <w:szCs w:val="40"/>
-              </w:rPr>
-              <w:t>–</w:t>
-            </w:r>
-            <w:r>
-              <w:rPr>
-                <w:rFonts w:ascii="BRH Devanagari Extra" w:hAnsi="BRH Devanagari Extra" w:cs="BRH Devanagari Extra"/>
-                <w:color w:val="000000"/>
-                <w:sz w:val="32"/>
-                <w:szCs w:val="40"/>
+                <w:lang w:val="it-IT"/>
+              </w:rPr>
+              <w:t>–</w:t>
+            </w:r>
+            <w:r>
+              <w:rPr>
+                <w:rFonts w:ascii="BRH Devanagari Extra" w:hAnsi="BRH Devanagari Extra" w:cs="BRH Devanagari Extra"/>
+                <w:color w:val="000000"/>
+                <w:sz w:val="32"/>
+                <w:szCs w:val="40"/>
+                <w:lang w:val="it-IT"/>
               </w:rPr>
               <w:t>iÉ</w:t>
             </w:r>
@@ -8123,15 +8116,17 @@
                 <w:rFonts w:ascii="BRH Malayalam Extra" w:hAnsi="BRH Malayalam Extra" w:cs="BRH Devanagari Extra"/>
                 <w:color w:val="000000"/>
                 <w:szCs w:val="40"/>
-              </w:rPr>
-              <w:t>–</w:t>
-            </w:r>
-            <w:r>
-              <w:rPr>
-                <w:rFonts w:ascii="BRH Devanagari Extra" w:hAnsi="BRH Devanagari Extra" w:cs="BRH Devanagari Extra"/>
-                <w:color w:val="000000"/>
-                <w:sz w:val="32"/>
-                <w:szCs w:val="40"/>
+                <w:lang w:val="it-IT"/>
+              </w:rPr>
+              <w:t>–</w:t>
+            </w:r>
+            <w:r>
+              <w:rPr>
+                <w:rFonts w:ascii="BRH Devanagari Extra" w:hAnsi="BRH Devanagari Extra" w:cs="BRH Devanagari Extra"/>
+                <w:color w:val="000000"/>
+                <w:sz w:val="32"/>
+                <w:szCs w:val="40"/>
+                <w:lang w:val="it-IT"/>
               </w:rPr>
               <w:t>iÉ</w:t>
             </w:r>
@@ -8140,15 +8135,17 @@
                 <w:rFonts w:ascii="BRH Malayalam Extra" w:hAnsi="BRH Malayalam Extra" w:cs="BRH Devanagari Extra"/>
                 <w:color w:val="000000"/>
                 <w:szCs w:val="40"/>
-              </w:rPr>
-              <w:t>–</w:t>
-            </w:r>
-            <w:r>
-              <w:rPr>
-                <w:rFonts w:ascii="BRH Devanagari Extra" w:hAnsi="BRH Devanagari Extra" w:cs="BRH Devanagari Extra"/>
-                <w:color w:val="000000"/>
-                <w:sz w:val="32"/>
-                <w:szCs w:val="40"/>
+                <w:lang w:val="it-IT"/>
+              </w:rPr>
+              <w:t>–</w:t>
+            </w:r>
+            <w:r>
+              <w:rPr>
+                <w:rFonts w:ascii="BRH Devanagari Extra" w:hAnsi="BRH Devanagari Extra" w:cs="BRH Devanagari Extra"/>
+                <w:color w:val="000000"/>
+                <w:sz w:val="32"/>
+                <w:szCs w:val="40"/>
+                <w:lang w:val="it-IT"/>
               </w:rPr>
               <w:t>lÉÉå</w:t>
             </w:r>
@@ -8157,26 +8154,19 @@
                 <w:rFonts w:ascii="BRH Malayalam Extra" w:hAnsi="BRH Malayalam Extra" w:cs="BRH Devanagari Extra"/>
                 <w:color w:val="000000"/>
                 <w:szCs w:val="40"/>
-              </w:rPr>
-              <w:t>–</w:t>
-            </w:r>
-            <w:r>
-              <w:rPr>
-                <w:rFonts w:ascii="BRH Devanagari Extra" w:hAnsi="BRH Devanagari Extra" w:cs="BRH Devanagari Extra"/>
-                <w:color w:val="000000"/>
-                <w:sz w:val="32"/>
-                <w:szCs w:val="40"/>
-              </w:rPr>
-              <w:t xml:space="preserve"> |</w:t>
-            </w:r>
-            <w:r>
-              <w:rPr>
-                <w:rFonts w:ascii="BRH Devanagari Extra" w:hAnsi="BRH Devanagari Extra" w:cs="BRH Devanagari Extra"/>
-                <w:color w:val="000000"/>
-                <w:sz w:val="32"/>
-                <w:szCs w:val="40"/>
-              </w:rPr>
-              <w:t xml:space="preserve"> </w:t>
+                <w:lang w:val="it-IT"/>
+              </w:rPr>
+              <w:t>–</w:t>
+            </w:r>
+            <w:r>
+              <w:rPr>
+                <w:rFonts w:ascii="BRH Devanagari Extra" w:hAnsi="BRH Devanagari Extra" w:cs="BRH Devanagari Extra"/>
+                <w:color w:val="000000"/>
+                <w:sz w:val="32"/>
+                <w:szCs w:val="40"/>
+                <w:lang w:val="it-IT"/>
+              </w:rPr>
+              <w:t xml:space="preserve"> | </w:t>
             </w:r>
           </w:p>
           <w:p>
@@ -8189,6 +8179,7 @@
                 <w:rFonts w:cs="BRH Devanagari Extra"/>
                 <w:color w:val="000000"/>
                 <w:szCs w:val="40"/>
+                <w:lang w:val="it-IT"/>
               </w:rPr>
             </w:pPr>
           </w:p>
@@ -9267,6 +9258,7 @@
                 <w:color w:val="000000"/>
                 <w:sz w:val="32"/>
                 <w:szCs w:val="40"/>
+                <w:lang w:val="it-IT"/>
               </w:rPr>
             </w:pPr>
             <w:r>
@@ -9274,6 +9266,7 @@
                 <w:rFonts w:cs="BRH Devanagari Extra"/>
                 <w:color w:val="000000"/>
                 <w:szCs w:val="40"/>
+                <w:lang w:val="it-IT"/>
               </w:rPr>
               <w:t>31</w:t>
             </w:r>
@@ -9283,6 +9276,7 @@
                 <w:color w:val="000000"/>
                 <w:sz w:val="32"/>
                 <w:szCs w:val="40"/>
+                <w:lang w:val="it-IT"/>
               </w:rPr>
               <w:t>)</w:t>
             </w:r>
@@ -9292,6 +9286,7 @@
                 <w:color w:val="000000"/>
                 <w:sz w:val="32"/>
                 <w:szCs w:val="40"/>
+                <w:lang w:val="it-IT"/>
               </w:rPr>
               <w:tab/>
             </w:r>
@@ -9300,6 +9295,7 @@
                 <w:rFonts w:cs="BRH Devanagari Extra"/>
                 <w:color w:val="000000"/>
                 <w:szCs w:val="40"/>
+                <w:lang w:val="it-IT"/>
               </w:rPr>
               <w:t>1</w:t>
             </w:r>
@@ -9309,6 +9305,7 @@
                 <w:color w:val="000000"/>
                 <w:sz w:val="32"/>
                 <w:szCs w:val="40"/>
+                <w:lang w:val="it-IT"/>
               </w:rPr>
               <w:t>.</w:t>
             </w:r>
@@ -9317,6 +9314,7 @@
                 <w:rFonts w:cs="BRH Devanagari Extra"/>
                 <w:color w:val="000000"/>
                 <w:szCs w:val="40"/>
+                <w:lang w:val="it-IT"/>
               </w:rPr>
               <w:t>1</w:t>
             </w:r>
@@ -9326,6 +9324,7 @@
                 <w:color w:val="000000"/>
                 <w:sz w:val="32"/>
                 <w:szCs w:val="40"/>
+                <w:lang w:val="it-IT"/>
               </w:rPr>
               <w:t>.</w:t>
             </w:r>
@@ -9334,6 +9333,7 @@
                 <w:rFonts w:cs="BRH Devanagari Extra"/>
                 <w:color w:val="000000"/>
                 <w:szCs w:val="40"/>
+                <w:lang w:val="it-IT"/>
               </w:rPr>
               <w:t>13</w:t>
             </w:r>
@@ -9343,6 +9343,7 @@
                 <w:color w:val="000000"/>
                 <w:sz w:val="32"/>
                 <w:szCs w:val="40"/>
+                <w:lang w:val="it-IT"/>
               </w:rPr>
               <w:t>.</w:t>
             </w:r>
@@ -9351,6 +9352,7 @@
                 <w:rFonts w:cs="BRH Devanagari Extra"/>
                 <w:color w:val="000000"/>
                 <w:szCs w:val="40"/>
+                <w:lang w:val="it-IT"/>
               </w:rPr>
               <w:t>3</w:t>
             </w:r>
@@ -9360,6 +9362,7 @@
                 <w:color w:val="000000"/>
                 <w:sz w:val="32"/>
                 <w:szCs w:val="40"/>
+                <w:lang w:val="it-IT"/>
               </w:rPr>
               <w:t>(</w:t>
             </w:r>
@@ -9368,6 +9371,7 @@
                 <w:rFonts w:cs="BRH Devanagari Extra"/>
                 <w:color w:val="000000"/>
                 <w:szCs w:val="40"/>
+                <w:lang w:val="it-IT"/>
               </w:rPr>
               <w:t>26</w:t>
             </w:r>
@@ -9377,6 +9381,7 @@
                 <w:color w:val="000000"/>
                 <w:sz w:val="32"/>
                 <w:szCs w:val="40"/>
+                <w:lang w:val="it-IT"/>
               </w:rPr>
               <w:t>)- A</w:t>
             </w:r>
@@ -9385,15 +9390,17 @@
                 <w:rFonts w:ascii="BRH Malayalam Extra" w:hAnsi="BRH Malayalam Extra" w:cs="BRH Devanagari Extra"/>
                 <w:color w:val="000000"/>
                 <w:szCs w:val="40"/>
-              </w:rPr>
-              <w:t>–</w:t>
-            </w:r>
-            <w:r>
-              <w:rPr>
-                <w:rFonts w:ascii="BRH Devanagari Extra" w:hAnsi="BRH Devanagari Extra" w:cs="BRH Devanagari Extra"/>
-                <w:color w:val="000000"/>
-                <w:sz w:val="32"/>
-                <w:szCs w:val="40"/>
+                <w:lang w:val="it-IT"/>
+              </w:rPr>
+              <w:t>–</w:t>
+            </w:r>
+            <w:r>
+              <w:rPr>
+                <w:rFonts w:ascii="BRH Devanagari Extra" w:hAnsi="BRH Devanagari Extra" w:cs="BRH Devanagari Extra"/>
+                <w:color w:val="000000"/>
+                <w:sz w:val="32"/>
+                <w:szCs w:val="40"/>
+                <w:lang w:val="it-IT"/>
               </w:rPr>
               <w:t>zÉÏ</w:t>
             </w:r>
@@ -9402,15 +9409,17 @@
                 <w:rFonts w:ascii="BRH Malayalam Extra" w:hAnsi="BRH Malayalam Extra" w:cs="BRH Devanagari Extra"/>
                 <w:color w:val="000000"/>
                 <w:szCs w:val="40"/>
-              </w:rPr>
-              <w:t>–</w:t>
-            </w:r>
-            <w:r>
-              <w:rPr>
-                <w:rFonts w:ascii="BRH Devanagari Extra" w:hAnsi="BRH Devanagari Extra" w:cs="BRH Devanagari Extra"/>
-                <w:color w:val="000000"/>
-                <w:sz w:val="32"/>
-                <w:szCs w:val="40"/>
+                <w:lang w:val="it-IT"/>
+              </w:rPr>
+              <w:t>–</w:t>
+            </w:r>
+            <w:r>
+              <w:rPr>
+                <w:rFonts w:ascii="BRH Devanagari Extra" w:hAnsi="BRH Devanagari Extra" w:cs="BRH Devanagari Extra"/>
+                <w:color w:val="000000"/>
+                <w:sz w:val="32"/>
+                <w:szCs w:val="40"/>
+                <w:lang w:val="it-IT"/>
               </w:rPr>
               <w:t>iÉ</w:t>
             </w:r>
@@ -9419,15 +9428,17 @@
                 <w:rFonts w:ascii="BRH Malayalam Extra" w:hAnsi="BRH Malayalam Extra" w:cs="BRH Devanagari Extra"/>
                 <w:color w:val="000000"/>
                 <w:szCs w:val="40"/>
-              </w:rPr>
-              <w:t>–</w:t>
-            </w:r>
-            <w:r>
-              <w:rPr>
-                <w:rFonts w:ascii="BRH Devanagari Extra" w:hAnsi="BRH Devanagari Extra" w:cs="BRH Devanagari Extra"/>
-                <w:color w:val="000000"/>
-                <w:sz w:val="32"/>
-                <w:szCs w:val="40"/>
+                <w:lang w:val="it-IT"/>
+              </w:rPr>
+              <w:t>–</w:t>
+            </w:r>
+            <w:r>
+              <w:rPr>
+                <w:rFonts w:ascii="BRH Devanagari Extra" w:hAnsi="BRH Devanagari Extra" w:cs="BRH Devanagari Extra"/>
+                <w:color w:val="000000"/>
+                <w:sz w:val="32"/>
+                <w:szCs w:val="40"/>
+                <w:lang w:val="it-IT"/>
               </w:rPr>
               <w:t>iÉ</w:t>
             </w:r>
@@ -9436,15 +9447,17 @@
                 <w:rFonts w:ascii="BRH Malayalam Extra" w:hAnsi="BRH Malayalam Extra" w:cs="BRH Devanagari Extra"/>
                 <w:color w:val="000000"/>
                 <w:szCs w:val="40"/>
-              </w:rPr>
-              <w:t>–</w:t>
-            </w:r>
-            <w:r>
-              <w:rPr>
-                <w:rFonts w:ascii="BRH Devanagari Extra" w:hAnsi="BRH Devanagari Extra" w:cs="BRH Devanagari Extra"/>
-                <w:color w:val="000000"/>
-                <w:sz w:val="32"/>
-                <w:szCs w:val="40"/>
+                <w:lang w:val="it-IT"/>
+              </w:rPr>
+              <w:t>–</w:t>
+            </w:r>
+            <w:r>
+              <w:rPr>
+                <w:rFonts w:ascii="BRH Devanagari Extra" w:hAnsi="BRH Devanagari Extra" w:cs="BRH Devanagari Extra"/>
+                <w:color w:val="000000"/>
+                <w:sz w:val="32"/>
+                <w:szCs w:val="40"/>
+                <w:lang w:val="it-IT"/>
               </w:rPr>
               <w:t>lÉÉå</w:t>
             </w:r>
@@ -9453,15 +9466,17 @@
                 <w:rFonts w:ascii="BRH Malayalam Extra" w:hAnsi="BRH Malayalam Extra" w:cs="BRH Devanagari Extra"/>
                 <w:color w:val="000000"/>
                 <w:szCs w:val="40"/>
-              </w:rPr>
-              <w:t>–</w:t>
-            </w:r>
-            <w:r>
-              <w:rPr>
-                <w:rFonts w:ascii="BRH Devanagari Extra" w:hAnsi="BRH Devanagari Extra" w:cs="BRH Devanagari Extra"/>
-                <w:color w:val="000000"/>
-                <w:sz w:val="32"/>
-                <w:szCs w:val="40"/>
+                <w:lang w:val="it-IT"/>
+              </w:rPr>
+              <w:t>–</w:t>
+            </w:r>
+            <w:r>
+              <w:rPr>
+                <w:rFonts w:ascii="BRH Devanagari Extra" w:hAnsi="BRH Devanagari Extra" w:cs="BRH Devanagari Extra"/>
+                <w:color w:val="000000"/>
+                <w:sz w:val="32"/>
+                <w:szCs w:val="40"/>
+                <w:lang w:val="it-IT"/>
               </w:rPr>
               <w:t xml:space="preserve"> | </w:t>
             </w:r>
@@ -9476,6 +9491,7 @@
                 <w:rFonts w:cs="BRH Devanagari Extra"/>
                 <w:color w:val="000000"/>
                 <w:szCs w:val="40"/>
+                <w:lang w:val="it-IT"/>
               </w:rPr>
             </w:pPr>
             <w:r>
@@ -9484,6 +9500,7 @@
                 <w:color w:val="000000"/>
                 <w:sz w:val="32"/>
                 <w:szCs w:val="40"/>
+                <w:lang w:val="it-IT"/>
               </w:rPr>
               <w:t>A</w:t>
             </w:r>
@@ -9492,15 +9509,17 @@
                 <w:rFonts w:ascii="BRH Malayalam Extra" w:hAnsi="BRH Malayalam Extra" w:cs="BRH Devanagari Extra"/>
                 <w:color w:val="000000"/>
                 <w:szCs w:val="40"/>
-              </w:rPr>
-              <w:t>–</w:t>
-            </w:r>
-            <w:r>
-              <w:rPr>
-                <w:rFonts w:ascii="BRH Devanagari Extra" w:hAnsi="BRH Devanagari Extra" w:cs="BRH Devanagari Extra"/>
-                <w:color w:val="000000"/>
-                <w:sz w:val="32"/>
-                <w:szCs w:val="40"/>
+                <w:lang w:val="it-IT"/>
+              </w:rPr>
+              <w:t>–</w:t>
+            </w:r>
+            <w:r>
+              <w:rPr>
+                <w:rFonts w:ascii="BRH Devanagari Extra" w:hAnsi="BRH Devanagari Extra" w:cs="BRH Devanagari Extra"/>
+                <w:color w:val="000000"/>
+                <w:sz w:val="32"/>
+                <w:szCs w:val="40"/>
+                <w:lang w:val="it-IT"/>
               </w:rPr>
               <w:t>zÉÏ</w:t>
             </w:r>
@@ -9509,15 +9528,17 @@
                 <w:rFonts w:ascii="BRH Malayalam Extra" w:hAnsi="BRH Malayalam Extra" w:cs="BRH Devanagari Extra"/>
                 <w:color w:val="000000"/>
                 <w:szCs w:val="40"/>
-              </w:rPr>
-              <w:t>–</w:t>
-            </w:r>
-            <w:r>
-              <w:rPr>
-                <w:rFonts w:ascii="BRH Devanagari Extra" w:hAnsi="BRH Devanagari Extra" w:cs="BRH Devanagari Extra"/>
-                <w:color w:val="000000"/>
-                <w:sz w:val="32"/>
-                <w:szCs w:val="40"/>
+                <w:lang w:val="it-IT"/>
+              </w:rPr>
+              <w:t>–</w:t>
+            </w:r>
+            <w:r>
+              <w:rPr>
+                <w:rFonts w:ascii="BRH Devanagari Extra" w:hAnsi="BRH Devanagari Extra" w:cs="BRH Devanagari Extra"/>
+                <w:color w:val="000000"/>
+                <w:sz w:val="32"/>
+                <w:szCs w:val="40"/>
+                <w:lang w:val="it-IT"/>
               </w:rPr>
               <w:t>iÉ</w:t>
             </w:r>
@@ -9526,15 +9547,17 @@
                 <w:rFonts w:ascii="BRH Malayalam Extra" w:hAnsi="BRH Malayalam Extra" w:cs="BRH Devanagari Extra"/>
                 <w:color w:val="000000"/>
                 <w:szCs w:val="40"/>
-              </w:rPr>
-              <w:t>–</w:t>
-            </w:r>
-            <w:r>
-              <w:rPr>
-                <w:rFonts w:ascii="BRH Devanagari Extra" w:hAnsi="BRH Devanagari Extra" w:cs="BRH Devanagari Extra"/>
-                <w:color w:val="000000"/>
-                <w:sz w:val="32"/>
-                <w:szCs w:val="40"/>
+                <w:lang w:val="it-IT"/>
+              </w:rPr>
+              <w:t>–</w:t>
+            </w:r>
+            <w:r>
+              <w:rPr>
+                <w:rFonts w:ascii="BRH Devanagari Extra" w:hAnsi="BRH Devanagari Extra" w:cs="BRH Devanagari Extra"/>
+                <w:color w:val="000000"/>
+                <w:sz w:val="32"/>
+                <w:szCs w:val="40"/>
+                <w:lang w:val="it-IT"/>
               </w:rPr>
               <w:t>iÉ</w:t>
             </w:r>
@@ -9543,15 +9566,17 @@
                 <w:rFonts w:ascii="BRH Malayalam Extra" w:hAnsi="BRH Malayalam Extra" w:cs="BRH Devanagari Extra"/>
                 <w:color w:val="000000"/>
                 <w:szCs w:val="40"/>
-              </w:rPr>
-              <w:t>–</w:t>
-            </w:r>
-            <w:r>
-              <w:rPr>
-                <w:rFonts w:ascii="BRH Devanagari Extra" w:hAnsi="BRH Devanagari Extra" w:cs="BRH Devanagari Extra"/>
-                <w:color w:val="000000"/>
-                <w:sz w:val="32"/>
-                <w:szCs w:val="40"/>
+                <w:lang w:val="it-IT"/>
+              </w:rPr>
+              <w:t>–</w:t>
+            </w:r>
+            <w:r>
+              <w:rPr>
+                <w:rFonts w:ascii="BRH Devanagari Extra" w:hAnsi="BRH Devanagari Extra" w:cs="BRH Devanagari Extra"/>
+                <w:color w:val="000000"/>
+                <w:sz w:val="32"/>
+                <w:szCs w:val="40"/>
+                <w:lang w:val="it-IT"/>
               </w:rPr>
               <w:t>lÉÉå</w:t>
             </w:r>
@@ -9560,15 +9585,17 @@
                 <w:rFonts w:ascii="BRH Malayalam Extra" w:hAnsi="BRH Malayalam Extra" w:cs="BRH Devanagari Extra"/>
                 <w:color w:val="000000"/>
                 <w:szCs w:val="40"/>
-              </w:rPr>
-              <w:t>–</w:t>
-            </w:r>
-            <w:r>
-              <w:rPr>
-                <w:rFonts w:ascii="BRH Devanagari Extra" w:hAnsi="BRH Devanagari Extra" w:cs="BRH Devanagari Extra"/>
-                <w:color w:val="000000"/>
-                <w:sz w:val="32"/>
-                <w:szCs w:val="40"/>
+                <w:lang w:val="it-IT"/>
+              </w:rPr>
+              <w:t>–</w:t>
+            </w:r>
+            <w:r>
+              <w:rPr>
+                <w:rFonts w:ascii="BRH Devanagari Extra" w:hAnsi="BRH Devanagari Extra" w:cs="BRH Devanagari Extra"/>
+                <w:color w:val="000000"/>
+                <w:sz w:val="32"/>
+                <w:szCs w:val="40"/>
+                <w:lang w:val="it-IT"/>
               </w:rPr>
               <w:t xml:space="preserve"> CirÉ</w:t>
             </w:r>
@@ -9579,6 +9606,7 @@
                 <w:sz w:val="32"/>
                 <w:szCs w:val="40"/>
                 <w:highlight w:val="yellow"/>
+                <w:lang w:val="it-IT"/>
               </w:rPr>
               <w:t>þÍzÉ</w:t>
             </w:r>
@@ -9588,6 +9616,7 @@
                 <w:color w:val="000000"/>
                 <w:sz w:val="32"/>
                 <w:szCs w:val="40"/>
+                <w:lang w:val="it-IT"/>
               </w:rPr>
               <w:t>iÉ - iÉ</w:t>
             </w:r>
@@ -9596,15 +9625,17 @@
                 <w:rFonts w:ascii="BRH Malayalam Extra" w:hAnsi="BRH Malayalam Extra" w:cs="BRH Devanagari Extra"/>
                 <w:color w:val="000000"/>
                 <w:szCs w:val="40"/>
-              </w:rPr>
-              <w:t>–</w:t>
-            </w:r>
-            <w:r>
-              <w:rPr>
-                <w:rFonts w:ascii="BRH Devanagari Extra" w:hAnsi="BRH Devanagari Extra" w:cs="BRH Devanagari Extra"/>
-                <w:color w:val="000000"/>
-                <w:sz w:val="32"/>
-                <w:szCs w:val="40"/>
+                <w:lang w:val="it-IT"/>
+              </w:rPr>
+              <w:t>–</w:t>
+            </w:r>
+            <w:r>
+              <w:rPr>
+                <w:rFonts w:ascii="BRH Devanagari Extra" w:hAnsi="BRH Devanagari Extra" w:cs="BRH Devanagari Extra"/>
+                <w:color w:val="000000"/>
+                <w:sz w:val="32"/>
+                <w:szCs w:val="40"/>
+                <w:lang w:val="it-IT"/>
               </w:rPr>
               <w:t>lÉÉå</w:t>
             </w:r>
@@ -9613,15 +9644,17 @@
                 <w:rFonts w:ascii="BRH Malayalam Extra" w:hAnsi="BRH Malayalam Extra" w:cs="BRH Devanagari Extra"/>
                 <w:color w:val="000000"/>
                 <w:szCs w:val="40"/>
-              </w:rPr>
-              <w:t>–</w:t>
-            </w:r>
-            <w:r>
-              <w:rPr>
-                <w:rFonts w:ascii="BRH Devanagari Extra" w:hAnsi="BRH Devanagari Extra" w:cs="BRH Devanagari Extra"/>
-                <w:color w:val="000000"/>
-                <w:sz w:val="32"/>
-                <w:szCs w:val="40"/>
+                <w:lang w:val="it-IT"/>
+              </w:rPr>
+              <w:t>–</w:t>
+            </w:r>
+            <w:r>
+              <w:rPr>
+                <w:rFonts w:ascii="BRH Devanagari Extra" w:hAnsi="BRH Devanagari Extra" w:cs="BRH Devanagari Extra"/>
+                <w:color w:val="000000"/>
+                <w:sz w:val="32"/>
+                <w:szCs w:val="40"/>
+                <w:lang w:val="it-IT"/>
               </w:rPr>
               <w:t xml:space="preserve"> | </w:t>
             </w:r>
@@ -9648,6 +9681,7 @@
                 <w:color w:val="000000"/>
                 <w:sz w:val="32"/>
                 <w:szCs w:val="40"/>
+                <w:lang w:val="it-IT"/>
               </w:rPr>
             </w:pPr>
             <w:r>
@@ -9655,6 +9689,7 @@
                 <w:rFonts w:cs="BRH Devanagari Extra"/>
                 <w:color w:val="000000"/>
                 <w:szCs w:val="40"/>
+                <w:lang w:val="it-IT"/>
               </w:rPr>
               <w:t>31</w:t>
             </w:r>
@@ -9664,6 +9699,7 @@
                 <w:color w:val="000000"/>
                 <w:sz w:val="32"/>
                 <w:szCs w:val="40"/>
+                <w:lang w:val="it-IT"/>
               </w:rPr>
               <w:t>)</w:t>
             </w:r>
@@ -9673,6 +9709,7 @@
                 <w:color w:val="000000"/>
                 <w:sz w:val="32"/>
                 <w:szCs w:val="40"/>
+                <w:lang w:val="it-IT"/>
               </w:rPr>
               <w:tab/>
             </w:r>
@@ -9681,6 +9718,7 @@
                 <w:rFonts w:cs="BRH Devanagari Extra"/>
                 <w:color w:val="000000"/>
                 <w:szCs w:val="40"/>
+                <w:lang w:val="it-IT"/>
               </w:rPr>
               <w:t>1</w:t>
             </w:r>
@@ -9690,6 +9728,7 @@
                 <w:color w:val="000000"/>
                 <w:sz w:val="32"/>
                 <w:szCs w:val="40"/>
+                <w:lang w:val="it-IT"/>
               </w:rPr>
               <w:t>.</w:t>
             </w:r>
@@ -9698,6 +9737,7 @@
                 <w:rFonts w:cs="BRH Devanagari Extra"/>
                 <w:color w:val="000000"/>
                 <w:szCs w:val="40"/>
+                <w:lang w:val="it-IT"/>
               </w:rPr>
               <w:t>1</w:t>
             </w:r>
@@ -9707,6 +9747,7 @@
                 <w:color w:val="000000"/>
                 <w:sz w:val="32"/>
                 <w:szCs w:val="40"/>
+                <w:lang w:val="it-IT"/>
               </w:rPr>
               <w:t>.</w:t>
             </w:r>
@@ -9715,6 +9756,7 @@
                 <w:rFonts w:cs="BRH Devanagari Extra"/>
                 <w:color w:val="000000"/>
                 <w:szCs w:val="40"/>
+                <w:lang w:val="it-IT"/>
               </w:rPr>
               <w:t>13</w:t>
             </w:r>
@@ -9724,6 +9766,7 @@
                 <w:color w:val="000000"/>
                 <w:sz w:val="32"/>
                 <w:szCs w:val="40"/>
+                <w:lang w:val="it-IT"/>
               </w:rPr>
               <w:t>.</w:t>
             </w:r>
@@ -9732,6 +9775,7 @@
                 <w:rFonts w:cs="BRH Devanagari Extra"/>
                 <w:color w:val="000000"/>
                 <w:szCs w:val="40"/>
+                <w:lang w:val="it-IT"/>
               </w:rPr>
               <w:t>3</w:t>
             </w:r>
@@ -9741,6 +9785,7 @@
                 <w:color w:val="000000"/>
                 <w:sz w:val="32"/>
                 <w:szCs w:val="40"/>
+                <w:lang w:val="it-IT"/>
               </w:rPr>
               <w:t>(</w:t>
             </w:r>
@@ -9749,6 +9794,7 @@
                 <w:rFonts w:cs="BRH Devanagari Extra"/>
                 <w:color w:val="000000"/>
                 <w:szCs w:val="40"/>
+                <w:lang w:val="it-IT"/>
               </w:rPr>
               <w:t>26</w:t>
             </w:r>
@@ -9758,6 +9804,7 @@
                 <w:color w:val="000000"/>
                 <w:sz w:val="32"/>
                 <w:szCs w:val="40"/>
+                <w:lang w:val="it-IT"/>
               </w:rPr>
               <w:t>)- A</w:t>
             </w:r>
@@ -9766,15 +9813,17 @@
                 <w:rFonts w:ascii="BRH Malayalam Extra" w:hAnsi="BRH Malayalam Extra" w:cs="BRH Devanagari Extra"/>
                 <w:color w:val="000000"/>
                 <w:szCs w:val="40"/>
-              </w:rPr>
-              <w:t>–</w:t>
-            </w:r>
-            <w:r>
-              <w:rPr>
-                <w:rFonts w:ascii="BRH Devanagari Extra" w:hAnsi="BRH Devanagari Extra" w:cs="BRH Devanagari Extra"/>
-                <w:color w:val="000000"/>
-                <w:sz w:val="32"/>
-                <w:szCs w:val="40"/>
+                <w:lang w:val="it-IT"/>
+              </w:rPr>
+              <w:t>–</w:t>
+            </w:r>
+            <w:r>
+              <w:rPr>
+                <w:rFonts w:ascii="BRH Devanagari Extra" w:hAnsi="BRH Devanagari Extra" w:cs="BRH Devanagari Extra"/>
+                <w:color w:val="000000"/>
+                <w:sz w:val="32"/>
+                <w:szCs w:val="40"/>
+                <w:lang w:val="it-IT"/>
               </w:rPr>
               <w:t>zÉÏ</w:t>
             </w:r>
@@ -9783,15 +9832,17 @@
                 <w:rFonts w:ascii="BRH Malayalam Extra" w:hAnsi="BRH Malayalam Extra" w:cs="BRH Devanagari Extra"/>
                 <w:color w:val="000000"/>
                 <w:szCs w:val="40"/>
-              </w:rPr>
-              <w:t>–</w:t>
-            </w:r>
-            <w:r>
-              <w:rPr>
-                <w:rFonts w:ascii="BRH Devanagari Extra" w:hAnsi="BRH Devanagari Extra" w:cs="BRH Devanagari Extra"/>
-                <w:color w:val="000000"/>
-                <w:sz w:val="32"/>
-                <w:szCs w:val="40"/>
+                <w:lang w:val="it-IT"/>
+              </w:rPr>
+              <w:t>–</w:t>
+            </w:r>
+            <w:r>
+              <w:rPr>
+                <w:rFonts w:ascii="BRH Devanagari Extra" w:hAnsi="BRH Devanagari Extra" w:cs="BRH Devanagari Extra"/>
+                <w:color w:val="000000"/>
+                <w:sz w:val="32"/>
+                <w:szCs w:val="40"/>
+                <w:lang w:val="it-IT"/>
               </w:rPr>
               <w:t>iÉ</w:t>
             </w:r>
@@ -9800,15 +9851,17 @@
                 <w:rFonts w:ascii="BRH Malayalam Extra" w:hAnsi="BRH Malayalam Extra" w:cs="BRH Devanagari Extra"/>
                 <w:color w:val="000000"/>
                 <w:szCs w:val="40"/>
-              </w:rPr>
-              <w:t>–</w:t>
-            </w:r>
-            <w:r>
-              <w:rPr>
-                <w:rFonts w:ascii="BRH Devanagari Extra" w:hAnsi="BRH Devanagari Extra" w:cs="BRH Devanagari Extra"/>
-                <w:color w:val="000000"/>
-                <w:sz w:val="32"/>
-                <w:szCs w:val="40"/>
+                <w:lang w:val="it-IT"/>
+              </w:rPr>
+              <w:t>–</w:t>
+            </w:r>
+            <w:r>
+              <w:rPr>
+                <w:rFonts w:ascii="BRH Devanagari Extra" w:hAnsi="BRH Devanagari Extra" w:cs="BRH Devanagari Extra"/>
+                <w:color w:val="000000"/>
+                <w:sz w:val="32"/>
+                <w:szCs w:val="40"/>
+                <w:lang w:val="it-IT"/>
               </w:rPr>
               <w:t>iÉ</w:t>
             </w:r>
@@ -9817,15 +9870,17 @@
                 <w:rFonts w:ascii="BRH Malayalam Extra" w:hAnsi="BRH Malayalam Extra" w:cs="BRH Devanagari Extra"/>
                 <w:color w:val="000000"/>
                 <w:szCs w:val="40"/>
-              </w:rPr>
-              <w:t>–</w:t>
-            </w:r>
-            <w:r>
-              <w:rPr>
-                <w:rFonts w:ascii="BRH Devanagari Extra" w:hAnsi="BRH Devanagari Extra" w:cs="BRH Devanagari Extra"/>
-                <w:color w:val="000000"/>
-                <w:sz w:val="32"/>
-                <w:szCs w:val="40"/>
+                <w:lang w:val="it-IT"/>
+              </w:rPr>
+              <w:t>–</w:t>
+            </w:r>
+            <w:r>
+              <w:rPr>
+                <w:rFonts w:ascii="BRH Devanagari Extra" w:hAnsi="BRH Devanagari Extra" w:cs="BRH Devanagari Extra"/>
+                <w:color w:val="000000"/>
+                <w:sz w:val="32"/>
+                <w:szCs w:val="40"/>
+                <w:lang w:val="it-IT"/>
               </w:rPr>
               <w:t>lÉÉå</w:t>
             </w:r>
@@ -9834,15 +9889,17 @@
                 <w:rFonts w:ascii="BRH Malayalam Extra" w:hAnsi="BRH Malayalam Extra" w:cs="BRH Devanagari Extra"/>
                 <w:color w:val="000000"/>
                 <w:szCs w:val="40"/>
-              </w:rPr>
-              <w:t>–</w:t>
-            </w:r>
-            <w:r>
-              <w:rPr>
-                <w:rFonts w:ascii="BRH Devanagari Extra" w:hAnsi="BRH Devanagari Extra" w:cs="BRH Devanagari Extra"/>
-                <w:color w:val="000000"/>
-                <w:sz w:val="32"/>
-                <w:szCs w:val="40"/>
+                <w:lang w:val="it-IT"/>
+              </w:rPr>
+              <w:t>–</w:t>
+            </w:r>
+            <w:r>
+              <w:rPr>
+                <w:rFonts w:ascii="BRH Devanagari Extra" w:hAnsi="BRH Devanagari Extra" w:cs="BRH Devanagari Extra"/>
+                <w:color w:val="000000"/>
+                <w:sz w:val="32"/>
+                <w:szCs w:val="40"/>
+                <w:lang w:val="it-IT"/>
               </w:rPr>
               <w:t xml:space="preserve"> | </w:t>
             </w:r>
@@ -9858,6 +9915,7 @@
                 <w:color w:val="000000"/>
                 <w:sz w:val="32"/>
                 <w:szCs w:val="40"/>
+                <w:lang w:val="it-IT"/>
               </w:rPr>
             </w:pPr>
             <w:r>
@@ -9866,6 +9924,7 @@
                 <w:color w:val="000000"/>
                 <w:sz w:val="32"/>
                 <w:szCs w:val="40"/>
+                <w:lang w:val="it-IT"/>
               </w:rPr>
               <w:t>A</w:t>
             </w:r>
@@ -9874,15 +9933,17 @@
                 <w:rFonts w:ascii="BRH Malayalam Extra" w:hAnsi="BRH Malayalam Extra" w:cs="BRH Devanagari Extra"/>
                 <w:color w:val="000000"/>
                 <w:szCs w:val="40"/>
-              </w:rPr>
-              <w:t>–</w:t>
-            </w:r>
-            <w:r>
-              <w:rPr>
-                <w:rFonts w:ascii="BRH Devanagari Extra" w:hAnsi="BRH Devanagari Extra" w:cs="BRH Devanagari Extra"/>
-                <w:color w:val="000000"/>
-                <w:sz w:val="32"/>
-                <w:szCs w:val="40"/>
+                <w:lang w:val="it-IT"/>
+              </w:rPr>
+              <w:t>–</w:t>
+            </w:r>
+            <w:r>
+              <w:rPr>
+                <w:rFonts w:ascii="BRH Devanagari Extra" w:hAnsi="BRH Devanagari Extra" w:cs="BRH Devanagari Extra"/>
+                <w:color w:val="000000"/>
+                <w:sz w:val="32"/>
+                <w:szCs w:val="40"/>
+                <w:lang w:val="it-IT"/>
               </w:rPr>
               <w:t>zÉÏ</w:t>
             </w:r>
@@ -9891,15 +9952,17 @@
                 <w:rFonts w:ascii="BRH Malayalam Extra" w:hAnsi="BRH Malayalam Extra" w:cs="BRH Devanagari Extra"/>
                 <w:color w:val="000000"/>
                 <w:szCs w:val="40"/>
-              </w:rPr>
-              <w:t>–</w:t>
-            </w:r>
-            <w:r>
-              <w:rPr>
-                <w:rFonts w:ascii="BRH Devanagari Extra" w:hAnsi="BRH Devanagari Extra" w:cs="BRH Devanagari Extra"/>
-                <w:color w:val="000000"/>
-                <w:sz w:val="32"/>
-                <w:szCs w:val="40"/>
+                <w:lang w:val="it-IT"/>
+              </w:rPr>
+              <w:t>–</w:t>
+            </w:r>
+            <w:r>
+              <w:rPr>
+                <w:rFonts w:ascii="BRH Devanagari Extra" w:hAnsi="BRH Devanagari Extra" w:cs="BRH Devanagari Extra"/>
+                <w:color w:val="000000"/>
+                <w:sz w:val="32"/>
+                <w:szCs w:val="40"/>
+                <w:lang w:val="it-IT"/>
               </w:rPr>
               <w:t>iÉ</w:t>
             </w:r>
@@ -9908,15 +9971,17 @@
                 <w:rFonts w:ascii="BRH Malayalam Extra" w:hAnsi="BRH Malayalam Extra" w:cs="BRH Devanagari Extra"/>
                 <w:color w:val="000000"/>
                 <w:szCs w:val="40"/>
-              </w:rPr>
-              <w:t>–</w:t>
-            </w:r>
-            <w:r>
-              <w:rPr>
-                <w:rFonts w:ascii="BRH Devanagari Extra" w:hAnsi="BRH Devanagari Extra" w:cs="BRH Devanagari Extra"/>
-                <w:color w:val="000000"/>
-                <w:sz w:val="32"/>
-                <w:szCs w:val="40"/>
+                <w:lang w:val="it-IT"/>
+              </w:rPr>
+              <w:t>–</w:t>
+            </w:r>
+            <w:r>
+              <w:rPr>
+                <w:rFonts w:ascii="BRH Devanagari Extra" w:hAnsi="BRH Devanagari Extra" w:cs="BRH Devanagari Extra"/>
+                <w:color w:val="000000"/>
+                <w:sz w:val="32"/>
+                <w:szCs w:val="40"/>
+                <w:lang w:val="it-IT"/>
               </w:rPr>
               <w:t>iÉ</w:t>
             </w:r>
@@ -9925,15 +9990,17 @@
                 <w:rFonts w:ascii="BRH Malayalam Extra" w:hAnsi="BRH Malayalam Extra" w:cs="BRH Devanagari Extra"/>
                 <w:color w:val="000000"/>
                 <w:szCs w:val="40"/>
-              </w:rPr>
-              <w:t>–</w:t>
-            </w:r>
-            <w:r>
-              <w:rPr>
-                <w:rFonts w:ascii="BRH Devanagari Extra" w:hAnsi="BRH Devanagari Extra" w:cs="BRH Devanagari Extra"/>
-                <w:color w:val="000000"/>
-                <w:sz w:val="32"/>
-                <w:szCs w:val="40"/>
+                <w:lang w:val="it-IT"/>
+              </w:rPr>
+              <w:t>–</w:t>
+            </w:r>
+            <w:r>
+              <w:rPr>
+                <w:rFonts w:ascii="BRH Devanagari Extra" w:hAnsi="BRH Devanagari Extra" w:cs="BRH Devanagari Extra"/>
+                <w:color w:val="000000"/>
+                <w:sz w:val="32"/>
+                <w:szCs w:val="40"/>
+                <w:lang w:val="it-IT"/>
               </w:rPr>
               <w:t>lÉÉå</w:t>
             </w:r>
@@ -9942,15 +10009,17 @@
                 <w:rFonts w:ascii="BRH Malayalam Extra" w:hAnsi="BRH Malayalam Extra" w:cs="BRH Devanagari Extra"/>
                 <w:color w:val="000000"/>
                 <w:szCs w:val="40"/>
-              </w:rPr>
-              <w:t>–</w:t>
-            </w:r>
-            <w:r>
-              <w:rPr>
-                <w:rFonts w:ascii="BRH Devanagari Extra" w:hAnsi="BRH Devanagari Extra" w:cs="BRH Devanagari Extra"/>
-                <w:color w:val="000000"/>
-                <w:sz w:val="32"/>
-                <w:szCs w:val="40"/>
+                <w:lang w:val="it-IT"/>
+              </w:rPr>
+              <w:t>–</w:t>
+            </w:r>
+            <w:r>
+              <w:rPr>
+                <w:rFonts w:ascii="BRH Devanagari Extra" w:hAnsi="BRH Devanagari Extra" w:cs="BRH Devanagari Extra"/>
+                <w:color w:val="000000"/>
+                <w:sz w:val="32"/>
+                <w:szCs w:val="40"/>
+                <w:lang w:val="it-IT"/>
               </w:rPr>
               <w:t xml:space="preserve"> CirÉþ</w:t>
             </w:r>
@@ -9961,6 +10030,7 @@
                 <w:sz w:val="32"/>
                 <w:szCs w:val="40"/>
                 <w:highlight w:val="green"/>
+                <w:lang w:val="it-IT"/>
               </w:rPr>
               <w:t>zÉÏ</w:t>
             </w:r>
@@ -9970,6 +10040,7 @@
                 <w:color w:val="000000"/>
                 <w:sz w:val="32"/>
                 <w:szCs w:val="40"/>
+                <w:lang w:val="it-IT"/>
               </w:rPr>
               <w:t>iÉ - iÉ</w:t>
             </w:r>
@@ -9978,15 +10049,17 @@
                 <w:rFonts w:ascii="BRH Malayalam Extra" w:hAnsi="BRH Malayalam Extra" w:cs="BRH Devanagari Extra"/>
                 <w:color w:val="000000"/>
                 <w:szCs w:val="40"/>
-              </w:rPr>
-              <w:t>–</w:t>
-            </w:r>
-            <w:r>
-              <w:rPr>
-                <w:rFonts w:ascii="BRH Devanagari Extra" w:hAnsi="BRH Devanagari Extra" w:cs="BRH Devanagari Extra"/>
-                <w:color w:val="000000"/>
-                <w:sz w:val="32"/>
-                <w:szCs w:val="40"/>
+                <w:lang w:val="it-IT"/>
+              </w:rPr>
+              <w:t>–</w:t>
+            </w:r>
+            <w:r>
+              <w:rPr>
+                <w:rFonts w:ascii="BRH Devanagari Extra" w:hAnsi="BRH Devanagari Extra" w:cs="BRH Devanagari Extra"/>
+                <w:color w:val="000000"/>
+                <w:sz w:val="32"/>
+                <w:szCs w:val="40"/>
+                <w:lang w:val="it-IT"/>
               </w:rPr>
               <w:t>lÉÉå</w:t>
             </w:r>
@@ -9995,15 +10068,17 @@
                 <w:rFonts w:ascii="BRH Malayalam Extra" w:hAnsi="BRH Malayalam Extra" w:cs="BRH Devanagari Extra"/>
                 <w:color w:val="000000"/>
                 <w:szCs w:val="40"/>
-              </w:rPr>
-              <w:t>–</w:t>
-            </w:r>
-            <w:r>
-              <w:rPr>
-                <w:rFonts w:ascii="BRH Devanagari Extra" w:hAnsi="BRH Devanagari Extra" w:cs="BRH Devanagari Extra"/>
-                <w:color w:val="000000"/>
-                <w:sz w:val="32"/>
-                <w:szCs w:val="40"/>
+                <w:lang w:val="it-IT"/>
+              </w:rPr>
+              <w:t>–</w:t>
+            </w:r>
+            <w:r>
+              <w:rPr>
+                <w:rFonts w:ascii="BRH Devanagari Extra" w:hAnsi="BRH Devanagari Extra" w:cs="BRH Devanagari Extra"/>
+                <w:color w:val="000000"/>
+                <w:sz w:val="32"/>
+                <w:szCs w:val="40"/>
+                <w:lang w:val="it-IT"/>
               </w:rPr>
               <w:t xml:space="preserve"> | </w:t>
             </w:r>
@@ -10018,6 +10093,7 @@
                 <w:rFonts w:cs="BRH Devanagari Extra"/>
                 <w:color w:val="000000"/>
                 <w:szCs w:val="40"/>
+                <w:lang w:val="it-IT"/>
               </w:rPr>
             </w:pPr>
           </w:p>
@@ -10048,6 +10124,7 @@
                 <w:color w:val="000000"/>
                 <w:sz w:val="32"/>
                 <w:szCs w:val="40"/>
+                <w:lang w:val="it-IT"/>
               </w:rPr>
             </w:pPr>
             <w:r>
@@ -10055,6 +10132,7 @@
                 <w:rFonts w:cs="BRH Devanagari Extra"/>
                 <w:color w:val="000000"/>
                 <w:szCs w:val="40"/>
+                <w:lang w:val="it-IT"/>
               </w:rPr>
               <w:t>29</w:t>
             </w:r>
@@ -10064,6 +10142,7 @@
                 <w:color w:val="000000"/>
                 <w:sz w:val="32"/>
                 <w:szCs w:val="40"/>
+                <w:lang w:val="it-IT"/>
               </w:rPr>
               <w:t>)</w:t>
             </w:r>
@@ -10073,6 +10152,7 @@
                 <w:color w:val="000000"/>
                 <w:sz w:val="32"/>
                 <w:szCs w:val="40"/>
+                <w:lang w:val="it-IT"/>
               </w:rPr>
               <w:tab/>
             </w:r>
@@ -10081,6 +10161,7 @@
                 <w:rFonts w:cs="BRH Devanagari Extra"/>
                 <w:color w:val="000000"/>
                 <w:szCs w:val="40"/>
+                <w:lang w:val="it-IT"/>
               </w:rPr>
               <w:t>1</w:t>
             </w:r>
@@ -10090,6 +10171,7 @@
                 <w:color w:val="000000"/>
                 <w:sz w:val="32"/>
                 <w:szCs w:val="40"/>
+                <w:lang w:val="it-IT"/>
               </w:rPr>
               <w:t>.</w:t>
             </w:r>
@@ -10098,6 +10180,7 @@
                 <w:rFonts w:cs="BRH Devanagari Extra"/>
                 <w:color w:val="000000"/>
                 <w:szCs w:val="40"/>
+                <w:lang w:val="it-IT"/>
               </w:rPr>
               <w:t>1</w:t>
             </w:r>
@@ -10107,6 +10190,7 @@
                 <w:color w:val="000000"/>
                 <w:sz w:val="32"/>
                 <w:szCs w:val="40"/>
+                <w:lang w:val="it-IT"/>
               </w:rPr>
               <w:t>.</w:t>
             </w:r>
@@ -10115,6 +10199,7 @@
                 <w:rFonts w:cs="BRH Devanagari Extra"/>
                 <w:color w:val="000000"/>
                 <w:szCs w:val="40"/>
+                <w:lang w:val="it-IT"/>
               </w:rPr>
               <w:t>14</w:t>
             </w:r>
@@ -10124,6 +10209,7 @@
                 <w:color w:val="000000"/>
                 <w:sz w:val="32"/>
                 <w:szCs w:val="40"/>
+                <w:lang w:val="it-IT"/>
               </w:rPr>
               <w:t>.</w:t>
             </w:r>
@@ -10132,6 +10218,7 @@
                 <w:rFonts w:cs="BRH Devanagari Extra"/>
                 <w:color w:val="000000"/>
                 <w:szCs w:val="40"/>
+                <w:lang w:val="it-IT"/>
               </w:rPr>
               <w:t>1</w:t>
             </w:r>
@@ -10141,6 +10228,7 @@
                 <w:color w:val="000000"/>
                 <w:sz w:val="32"/>
                 <w:szCs w:val="40"/>
+                <w:lang w:val="it-IT"/>
               </w:rPr>
               <w:t>(</w:t>
             </w:r>
@@ -10149,6 +10237,7 @@
                 <w:rFonts w:cs="BRH Devanagari Extra"/>
                 <w:color w:val="000000"/>
                 <w:szCs w:val="40"/>
+                <w:lang w:val="it-IT"/>
               </w:rPr>
               <w:t>26</w:t>
             </w:r>
@@ -10158,6 +10247,7 @@
                 <w:color w:val="000000"/>
                 <w:sz w:val="32"/>
                 <w:szCs w:val="40"/>
+                <w:lang w:val="it-IT"/>
               </w:rPr>
               <w:t>)- xrÉÉ</w:t>
             </w:r>
@@ -10166,15 +10256,17 @@
                 <w:rFonts w:ascii="BRH Malayalam Extra" w:hAnsi="BRH Malayalam Extra" w:cs="BRH Devanagari Extra"/>
                 <w:color w:val="000000"/>
                 <w:szCs w:val="40"/>
-              </w:rPr>
-              <w:t>–</w:t>
-            </w:r>
-            <w:r>
-              <w:rPr>
-                <w:rFonts w:ascii="BRH Devanagari Extra" w:hAnsi="BRH Devanagari Extra" w:cs="BRH Devanagari Extra"/>
-                <w:color w:val="000000"/>
-                <w:sz w:val="32"/>
-                <w:szCs w:val="40"/>
+                <w:lang w:val="it-IT"/>
+              </w:rPr>
+              <w:t>–</w:t>
+            </w:r>
+            <w:r>
+              <w:rPr>
+                <w:rFonts w:ascii="BRH Devanagari Extra" w:hAnsi="BRH Devanagari Extra" w:cs="BRH Devanagari Extra"/>
+                <w:color w:val="000000"/>
+                <w:sz w:val="32"/>
+                <w:szCs w:val="40"/>
+                <w:lang w:val="it-IT"/>
               </w:rPr>
               <w:t xml:space="preserve">sÉÉiÉç || </w:t>
             </w:r>
@@ -10190,6 +10282,7 @@
                 <w:color w:val="000000"/>
                 <w:sz w:val="32"/>
                 <w:szCs w:val="40"/>
+                <w:lang w:val="it-IT"/>
               </w:rPr>
             </w:pPr>
             <w:r>
@@ -10198,6 +10291,7 @@
                 <w:color w:val="000000"/>
                 <w:sz w:val="32"/>
                 <w:szCs w:val="40"/>
+                <w:lang w:val="it-IT"/>
               </w:rPr>
               <w:t>xrÉÉ</w:t>
             </w:r>
@@ -10206,15 +10300,17 @@
                 <w:rFonts w:ascii="BRH Malayalam Extra" w:hAnsi="BRH Malayalam Extra" w:cs="BRH Devanagari Extra"/>
                 <w:color w:val="000000"/>
                 <w:szCs w:val="40"/>
-              </w:rPr>
-              <w:t>–</w:t>
-            </w:r>
-            <w:r>
-              <w:rPr>
-                <w:rFonts w:ascii="BRH Devanagari Extra" w:hAnsi="BRH Devanagari Extra" w:cs="BRH Devanagari Extra"/>
-                <w:color w:val="000000"/>
-                <w:sz w:val="32"/>
-                <w:szCs w:val="40"/>
+                <w:lang w:val="it-IT"/>
+              </w:rPr>
+              <w:t>–</w:t>
+            </w:r>
+            <w:r>
+              <w:rPr>
+                <w:rFonts w:ascii="BRH Devanagari Extra" w:hAnsi="BRH Devanagari Extra" w:cs="BRH Devanagari Extra"/>
+                <w:color w:val="000000"/>
+                <w:sz w:val="32"/>
+                <w:szCs w:val="40"/>
+                <w:lang w:val="it-IT"/>
               </w:rPr>
               <w:t>sÉÉÌSÌiÉþ xrÉÉ</w:t>
             </w:r>
@@ -10225,6 +10321,7 @@
                 <w:sz w:val="32"/>
                 <w:szCs w:val="40"/>
                 <w:highlight w:val="yellow"/>
+                <w:lang w:val="it-IT"/>
               </w:rPr>
               <w:t>sÉ</w:t>
             </w:r>
@@ -10234,6 +10331,7 @@
                 <w:color w:val="000000"/>
                 <w:sz w:val="32"/>
                 <w:szCs w:val="40"/>
+                <w:lang w:val="it-IT"/>
               </w:rPr>
               <w:t xml:space="preserve">iÉç | </w:t>
             </w:r>
@@ -10249,6 +10347,7 @@
                 <w:color w:val="000000"/>
                 <w:sz w:val="32"/>
                 <w:szCs w:val="40"/>
+                <w:lang w:val="it-IT"/>
               </w:rPr>
             </w:pPr>
             <w:r>
@@ -10256,6 +10355,7 @@
                 <w:rFonts w:cs="BRH Devanagari Extra"/>
                 <w:color w:val="000000"/>
                 <w:szCs w:val="40"/>
+                <w:lang w:val="it-IT"/>
               </w:rPr>
               <w:lastRenderedPageBreak/>
               <w:t>2</w:t>
@@ -10266,6 +10366,7 @@
                 <w:color w:val="000000"/>
                 <w:sz w:val="32"/>
                 <w:szCs w:val="40"/>
+                <w:lang w:val="it-IT"/>
               </w:rPr>
               <w:t>)</w:t>
             </w:r>
@@ -10275,6 +10376,7 @@
                 <w:color w:val="000000"/>
                 <w:sz w:val="32"/>
                 <w:szCs w:val="40"/>
+                <w:lang w:val="it-IT"/>
               </w:rPr>
               <w:tab/>
             </w:r>
@@ -10283,6 +10385,7 @@
                 <w:rFonts w:cs="BRH Devanagari Extra"/>
                 <w:color w:val="000000"/>
                 <w:szCs w:val="40"/>
+                <w:lang w:val="it-IT"/>
               </w:rPr>
               <w:t>1</w:t>
             </w:r>
@@ -10292,6 +10395,7 @@
                 <w:color w:val="000000"/>
                 <w:sz w:val="32"/>
                 <w:szCs w:val="40"/>
+                <w:lang w:val="it-IT"/>
               </w:rPr>
               <w:t>.</w:t>
             </w:r>
@@ -10300,6 +10404,7 @@
                 <w:rFonts w:cs="BRH Devanagari Extra"/>
                 <w:color w:val="000000"/>
                 <w:szCs w:val="40"/>
+                <w:lang w:val="it-IT"/>
               </w:rPr>
               <w:t>1</w:t>
             </w:r>
@@ -10309,6 +10414,7 @@
                 <w:color w:val="000000"/>
                 <w:sz w:val="32"/>
                 <w:szCs w:val="40"/>
+                <w:lang w:val="it-IT"/>
               </w:rPr>
               <w:t>.</w:t>
             </w:r>
@@ -10317,6 +10423,7 @@
                 <w:rFonts w:cs="BRH Devanagari Extra"/>
                 <w:color w:val="000000"/>
                 <w:szCs w:val="40"/>
+                <w:lang w:val="it-IT"/>
               </w:rPr>
               <w:t>14</w:t>
             </w:r>
@@ -10326,6 +10433,7 @@
                 <w:color w:val="000000"/>
                 <w:sz w:val="32"/>
                 <w:szCs w:val="40"/>
+                <w:lang w:val="it-IT"/>
               </w:rPr>
               <w:t>.</w:t>
             </w:r>
@@ -10334,6 +10442,7 @@
                 <w:rFonts w:cs="BRH Devanagari Extra"/>
                 <w:color w:val="000000"/>
                 <w:szCs w:val="40"/>
+                <w:lang w:val="it-IT"/>
               </w:rPr>
               <w:t>1</w:t>
             </w:r>
@@ -10343,6 +10452,7 @@
                 <w:color w:val="000000"/>
                 <w:sz w:val="32"/>
                 <w:szCs w:val="40"/>
+                <w:lang w:val="it-IT"/>
               </w:rPr>
               <w:t>(</w:t>
             </w:r>
@@ -10351,6 +10461,7 @@
                 <w:rFonts w:cs="BRH Devanagari Extra"/>
                 <w:color w:val="000000"/>
                 <w:szCs w:val="40"/>
+                <w:lang w:val="it-IT"/>
               </w:rPr>
               <w:t>2</w:t>
             </w:r>
@@ -10360,6 +10471,7 @@
                 <w:color w:val="000000"/>
                 <w:sz w:val="32"/>
                 <w:szCs w:val="40"/>
+                <w:lang w:val="it-IT"/>
               </w:rPr>
               <w:t>)- uÉÉ</w:t>
             </w:r>
@@ -10368,15 +10480,17 @@
                 <w:rFonts w:ascii="BRH Malayalam Extra" w:hAnsi="BRH Malayalam Extra" w:cs="BRH Devanagari Extra"/>
                 <w:color w:val="000000"/>
                 <w:szCs w:val="40"/>
-              </w:rPr>
-              <w:t>–</w:t>
-            </w:r>
-            <w:r>
-              <w:rPr>
-                <w:rFonts w:ascii="BRH Devanagari Extra" w:hAnsi="BRH Devanagari Extra" w:cs="BRH Devanagari Extra"/>
-                <w:color w:val="000000"/>
-                <w:sz w:val="32"/>
-                <w:szCs w:val="40"/>
+                <w:lang w:val="it-IT"/>
+              </w:rPr>
+              <w:t>–</w:t>
+            </w:r>
+            <w:r>
+              <w:rPr>
+                <w:rFonts w:ascii="BRH Devanagari Extra" w:hAnsi="BRH Devanagari Extra" w:cs="BRH Devanagari Extra"/>
+                <w:color w:val="000000"/>
+                <w:sz w:val="32"/>
+                <w:szCs w:val="40"/>
+                <w:lang w:val="it-IT"/>
               </w:rPr>
               <w:t>qÉç | C</w:t>
             </w:r>
@@ -10385,15 +10499,17 @@
                 <w:rFonts w:ascii="BRH Malayalam Extra" w:hAnsi="BRH Malayalam Extra" w:cs="BRH Devanagari Extra"/>
                 <w:color w:val="000000"/>
                 <w:szCs w:val="40"/>
-              </w:rPr>
-              <w:t>–</w:t>
-            </w:r>
-            <w:r>
-              <w:rPr>
-                <w:rFonts w:ascii="BRH Devanagari Extra" w:hAnsi="BRH Devanagari Extra" w:cs="BRH Devanagari Extra"/>
-                <w:color w:val="000000"/>
-                <w:sz w:val="32"/>
-                <w:szCs w:val="40"/>
+                <w:lang w:val="it-IT"/>
+              </w:rPr>
+              <w:t>–</w:t>
+            </w:r>
+            <w:r>
+              <w:rPr>
+                <w:rFonts w:ascii="BRH Devanagari Extra" w:hAnsi="BRH Devanagari Extra" w:cs="BRH Devanagari Extra"/>
+                <w:color w:val="000000"/>
+                <w:sz w:val="32"/>
+                <w:szCs w:val="40"/>
+                <w:lang w:val="it-IT"/>
               </w:rPr>
               <w:t>lSìÉ</w:t>
             </w:r>
@@ -10403,6 +10519,7 @@
                 <w:color w:val="000000"/>
                 <w:szCs w:val="40"/>
                 <w:highlight w:val="yellow"/>
+                <w:lang w:val="it-IT"/>
               </w:rPr>
               <w:t>–</w:t>
             </w:r>
@@ -10413,6 +10530,7 @@
                 <w:sz w:val="32"/>
                 <w:szCs w:val="40"/>
                 <w:highlight w:val="yellow"/>
+                <w:lang w:val="it-IT"/>
               </w:rPr>
               <w:t>alÉÏ</w:t>
             </w:r>
@@ -10422,6 +10540,7 @@
                 <w:color w:val="000000"/>
                 <w:sz w:val="32"/>
                 <w:szCs w:val="40"/>
+                <w:lang w:val="it-IT"/>
               </w:rPr>
               <w:t xml:space="preserve"> | </w:t>
             </w:r>
@@ -10437,6 +10556,7 @@
                 <w:color w:val="000000"/>
                 <w:sz w:val="32"/>
                 <w:szCs w:val="40"/>
+                <w:lang w:val="it-IT"/>
               </w:rPr>
             </w:pPr>
             <w:r>
@@ -10445,6 +10565,7 @@
                 <w:color w:val="000000"/>
                 <w:sz w:val="32"/>
                 <w:szCs w:val="40"/>
+                <w:lang w:val="it-IT"/>
               </w:rPr>
               <w:t>uÉÉ</w:t>
             </w:r>
@@ -10453,15 +10574,17 @@
                 <w:rFonts w:ascii="BRH Malayalam Extra" w:hAnsi="BRH Malayalam Extra" w:cs="BRH Devanagari Extra"/>
                 <w:color w:val="000000"/>
                 <w:szCs w:val="40"/>
-              </w:rPr>
-              <w:t>–</w:t>
-            </w:r>
-            <w:r>
-              <w:rPr>
-                <w:rFonts w:ascii="BRH Devanagari Extra" w:hAnsi="BRH Devanagari Extra" w:cs="BRH Devanagari Extra"/>
-                <w:color w:val="000000"/>
-                <w:sz w:val="32"/>
-                <w:szCs w:val="40"/>
+                <w:lang w:val="it-IT"/>
+              </w:rPr>
+              <w:t>–</w:t>
+            </w:r>
+            <w:r>
+              <w:rPr>
+                <w:rFonts w:ascii="BRH Devanagari Extra" w:hAnsi="BRH Devanagari Extra" w:cs="BRH Devanagari Extra"/>
+                <w:color w:val="000000"/>
+                <w:sz w:val="32"/>
+                <w:szCs w:val="40"/>
+                <w:lang w:val="it-IT"/>
               </w:rPr>
               <w:t xml:space="preserve"> ÍqÉ</w:t>
             </w:r>
@@ -10470,15 +10593,17 @@
                 <w:rFonts w:ascii="BRH Malayalam Extra" w:hAnsi="BRH Malayalam Extra" w:cs="BRH Devanagari Extra"/>
                 <w:color w:val="000000"/>
                 <w:szCs w:val="40"/>
-              </w:rPr>
-              <w:t>–</w:t>
-            </w:r>
-            <w:r>
-              <w:rPr>
-                <w:rFonts w:ascii="BRH Devanagari Extra" w:hAnsi="BRH Devanagari Extra" w:cs="BRH Devanagari Extra"/>
-                <w:color w:val="000000"/>
-                <w:sz w:val="32"/>
-                <w:szCs w:val="40"/>
+                <w:lang w:val="it-IT"/>
+              </w:rPr>
+              <w:t>–</w:t>
+            </w:r>
+            <w:r>
+              <w:rPr>
+                <w:rFonts w:ascii="BRH Devanagari Extra" w:hAnsi="BRH Devanagari Extra" w:cs="BRH Devanagari Extra"/>
+                <w:color w:val="000000"/>
+                <w:sz w:val="32"/>
+                <w:szCs w:val="40"/>
+                <w:lang w:val="it-IT"/>
               </w:rPr>
               <w:t>lSìÉ</w:t>
             </w:r>
@@ -10487,6 +10612,7 @@
                 <w:rFonts w:ascii="BRH Malayalam Extra" w:hAnsi="BRH Malayalam Extra" w:cs="BRH Devanagari Extra"/>
                 <w:color w:val="000000"/>
                 <w:szCs w:val="40"/>
+                <w:lang w:val="it-IT"/>
               </w:rPr>
               <w:t>–</w:t>
             </w:r>
@@ -10497,6 +10623,7 @@
                 <w:sz w:val="32"/>
                 <w:szCs w:val="40"/>
                 <w:highlight w:val="yellow"/>
+                <w:lang w:val="it-IT"/>
               </w:rPr>
               <w:t>alÉÏ</w:t>
             </w:r>
@@ -10506,6 +10633,7 @@
                 <w:color w:val="000000"/>
                 <w:sz w:val="32"/>
                 <w:szCs w:val="40"/>
+                <w:lang w:val="it-IT"/>
               </w:rPr>
               <w:t xml:space="preserve"> </w:t>
             </w:r>
@@ -10516,6 +10644,7 @@
                 <w:sz w:val="32"/>
                 <w:szCs w:val="40"/>
                 <w:highlight w:val="yellow"/>
+                <w:lang w:val="it-IT"/>
               </w:rPr>
               <w:t>Cþl</w:t>
             </w:r>
@@ -10525,6 +10654,7 @@
                 <w:color w:val="000000"/>
                 <w:sz w:val="32"/>
                 <w:szCs w:val="40"/>
+                <w:lang w:val="it-IT"/>
               </w:rPr>
               <w:t>SìÉ</w:t>
             </w:r>
@@ -10533,6 +10663,7 @@
                 <w:rFonts w:ascii="BRH Malayalam Extra" w:hAnsi="BRH Malayalam Extra" w:cs="BRH Devanagari Extra"/>
                 <w:color w:val="000000"/>
                 <w:szCs w:val="40"/>
+                <w:lang w:val="it-IT"/>
               </w:rPr>
               <w:t>–</w:t>
             </w:r>
@@ -10543,6 +10674,7 @@
                 <w:sz w:val="32"/>
                 <w:szCs w:val="40"/>
                 <w:highlight w:val="yellow"/>
+                <w:lang w:val="it-IT"/>
               </w:rPr>
               <w:t>alÉ</w:t>
             </w:r>
@@ -10552,6 +10684,7 @@
                 <w:color w:val="000000"/>
                 <w:sz w:val="32"/>
                 <w:szCs w:val="40"/>
+                <w:lang w:val="it-IT"/>
               </w:rPr>
               <w:t xml:space="preserve">Ï </w:t>
             </w:r>
@@ -10562,6 +10695,7 @@
                 <w:sz w:val="32"/>
                 <w:szCs w:val="40"/>
                 <w:highlight w:val="yellow"/>
+                <w:lang w:val="it-IT"/>
               </w:rPr>
               <w:t>uÉÉ</w:t>
             </w:r>
@@ -10571,6 +10705,7 @@
                 <w:color w:val="000000"/>
                 <w:sz w:val="32"/>
                 <w:szCs w:val="40"/>
+                <w:lang w:val="it-IT"/>
               </w:rPr>
               <w:t xml:space="preserve">ÿÇ </w:t>
             </w:r>
@@ -10581,6 +10716,7 @@
                 <w:sz w:val="32"/>
                 <w:szCs w:val="40"/>
                 <w:highlight w:val="yellow"/>
+                <w:lang w:val="it-IT"/>
               </w:rPr>
               <w:t>ÆuÉÉ</w:t>
             </w:r>
@@ -10590,6 +10726,7 @@
                 <w:color w:val="000000"/>
                 <w:sz w:val="32"/>
                 <w:szCs w:val="40"/>
+                <w:lang w:val="it-IT"/>
               </w:rPr>
               <w:t xml:space="preserve"> Í</w:t>
             </w:r>
@@ -10600,6 +10737,7 @@
                 <w:sz w:val="32"/>
                 <w:szCs w:val="40"/>
                 <w:highlight w:val="yellow"/>
+                <w:lang w:val="it-IT"/>
               </w:rPr>
               <w:t>qÉ</w:t>
             </w:r>
@@ -10609,6 +10747,7 @@
                 <w:color w:val="000000"/>
                 <w:sz w:val="32"/>
                 <w:szCs w:val="40"/>
+                <w:lang w:val="it-IT"/>
               </w:rPr>
               <w:t>lSìÉ</w:t>
             </w:r>
@@ -10617,15 +10756,17 @@
                 <w:rFonts w:ascii="BRH Malayalam Extra" w:hAnsi="BRH Malayalam Extra" w:cs="BRH Devanagari Extra"/>
                 <w:color w:val="000000"/>
                 <w:szCs w:val="40"/>
-              </w:rPr>
-              <w:t>–</w:t>
-            </w:r>
-            <w:r>
-              <w:rPr>
-                <w:rFonts w:ascii="BRH Devanagari Extra" w:hAnsi="BRH Devanagari Extra" w:cs="BRH Devanagari Extra"/>
-                <w:color w:val="000000"/>
-                <w:sz w:val="32"/>
-                <w:szCs w:val="40"/>
+                <w:lang w:val="it-IT"/>
+              </w:rPr>
+              <w:t>–</w:t>
+            </w:r>
+            <w:r>
+              <w:rPr>
+                <w:rFonts w:ascii="BRH Devanagari Extra" w:hAnsi="BRH Devanagari Extra" w:cs="BRH Devanagari Extra"/>
+                <w:color w:val="000000"/>
+                <w:sz w:val="32"/>
+                <w:szCs w:val="40"/>
+                <w:lang w:val="it-IT"/>
               </w:rPr>
               <w:t>a</w:t>
             </w:r>
@@ -10636,6 +10777,7 @@
                 <w:sz w:val="32"/>
                 <w:szCs w:val="40"/>
                 <w:highlight w:val="yellow"/>
+                <w:lang w:val="it-IT"/>
               </w:rPr>
               <w:t>lÉ</w:t>
             </w:r>
@@ -10645,6 +10787,7 @@
                 <w:color w:val="000000"/>
                 <w:sz w:val="32"/>
                 <w:szCs w:val="40"/>
+                <w:lang w:val="it-IT"/>
               </w:rPr>
               <w:t xml:space="preserve">Ï | </w:t>
             </w:r>
@@ -10660,6 +10803,7 @@
                 <w:color w:val="000000"/>
                 <w:sz w:val="32"/>
                 <w:szCs w:val="40"/>
+                <w:lang w:val="it-IT"/>
               </w:rPr>
             </w:pPr>
             <w:r>
@@ -10667,6 +10811,7 @@
                 <w:rFonts w:cs="BRH Devanagari Extra"/>
                 <w:color w:val="000000"/>
                 <w:szCs w:val="40"/>
+                <w:lang w:val="it-IT"/>
               </w:rPr>
               <w:t>3</w:t>
             </w:r>
@@ -10676,6 +10821,7 @@
                 <w:color w:val="000000"/>
                 <w:sz w:val="32"/>
                 <w:szCs w:val="40"/>
+                <w:lang w:val="it-IT"/>
               </w:rPr>
               <w:t>)</w:t>
             </w:r>
@@ -10685,6 +10831,7 @@
                 <w:color w:val="000000"/>
                 <w:sz w:val="32"/>
                 <w:szCs w:val="40"/>
+                <w:lang w:val="it-IT"/>
               </w:rPr>
               <w:tab/>
             </w:r>
@@ -10693,6 +10840,7 @@
                 <w:rFonts w:cs="BRH Devanagari Extra"/>
                 <w:color w:val="000000"/>
                 <w:szCs w:val="40"/>
+                <w:lang w:val="it-IT"/>
               </w:rPr>
               <w:t>1</w:t>
             </w:r>
@@ -10702,6 +10850,7 @@
                 <w:color w:val="000000"/>
                 <w:sz w:val="32"/>
                 <w:szCs w:val="40"/>
+                <w:lang w:val="it-IT"/>
               </w:rPr>
               <w:t>.</w:t>
             </w:r>
@@ -10710,6 +10859,7 @@
                 <w:rFonts w:cs="BRH Devanagari Extra"/>
                 <w:color w:val="000000"/>
                 <w:szCs w:val="40"/>
+                <w:lang w:val="it-IT"/>
               </w:rPr>
               <w:t>1</w:t>
             </w:r>
@@ -10719,6 +10869,7 @@
                 <w:color w:val="000000"/>
                 <w:sz w:val="32"/>
                 <w:szCs w:val="40"/>
+                <w:lang w:val="it-IT"/>
               </w:rPr>
               <w:t>.</w:t>
             </w:r>
@@ -10727,6 +10878,7 @@
                 <w:rFonts w:cs="BRH Devanagari Extra"/>
                 <w:color w:val="000000"/>
                 <w:szCs w:val="40"/>
+                <w:lang w:val="it-IT"/>
               </w:rPr>
               <w:t>14</w:t>
             </w:r>
@@ -10736,6 +10888,7 @@
                 <w:color w:val="000000"/>
                 <w:sz w:val="32"/>
                 <w:szCs w:val="40"/>
+                <w:lang w:val="it-IT"/>
               </w:rPr>
               <w:t>.</w:t>
             </w:r>
@@ -10744,6 +10897,7 @@
                 <w:rFonts w:cs="BRH Devanagari Extra"/>
                 <w:color w:val="000000"/>
                 <w:szCs w:val="40"/>
+                <w:lang w:val="it-IT"/>
               </w:rPr>
               <w:t>1</w:t>
             </w:r>
@@ -10753,6 +10907,7 @@
                 <w:color w:val="000000"/>
                 <w:sz w:val="32"/>
                 <w:szCs w:val="40"/>
+                <w:lang w:val="it-IT"/>
               </w:rPr>
               <w:t>(</w:t>
             </w:r>
@@ -10761,6 +10916,7 @@
                 <w:rFonts w:cs="BRH Devanagari Extra"/>
                 <w:color w:val="000000"/>
                 <w:szCs w:val="40"/>
+                <w:lang w:val="it-IT"/>
               </w:rPr>
               <w:t>3</w:t>
             </w:r>
@@ -10770,6 +10926,7 @@
                 <w:color w:val="000000"/>
                 <w:sz w:val="32"/>
                 <w:szCs w:val="40"/>
+                <w:lang w:val="it-IT"/>
               </w:rPr>
               <w:t>)- C</w:t>
             </w:r>
@@ -10778,15 +10935,17 @@
                 <w:rFonts w:ascii="BRH Malayalam Extra" w:hAnsi="BRH Malayalam Extra" w:cs="BRH Devanagari Extra"/>
                 <w:color w:val="000000"/>
                 <w:szCs w:val="40"/>
-              </w:rPr>
-              <w:t>–</w:t>
-            </w:r>
-            <w:r>
-              <w:rPr>
-                <w:rFonts w:ascii="BRH Devanagari Extra" w:hAnsi="BRH Devanagari Extra" w:cs="BRH Devanagari Extra"/>
-                <w:color w:val="000000"/>
-                <w:sz w:val="32"/>
-                <w:szCs w:val="40"/>
+                <w:lang w:val="it-IT"/>
+              </w:rPr>
+              <w:t>–</w:t>
+            </w:r>
+            <w:r>
+              <w:rPr>
+                <w:rFonts w:ascii="BRH Devanagari Extra" w:hAnsi="BRH Devanagari Extra" w:cs="BRH Devanagari Extra"/>
+                <w:color w:val="000000"/>
+                <w:sz w:val="32"/>
+                <w:szCs w:val="40"/>
+                <w:lang w:val="it-IT"/>
               </w:rPr>
               <w:t>lSìÉ</w:t>
             </w:r>
@@ -10795,6 +10954,7 @@
                 <w:rFonts w:ascii="BRH Malayalam Extra" w:hAnsi="BRH Malayalam Extra" w:cs="BRH Devanagari Extra"/>
                 <w:color w:val="000000"/>
                 <w:szCs w:val="40"/>
+                <w:lang w:val="it-IT"/>
               </w:rPr>
               <w:t>–</w:t>
             </w:r>
@@ -10805,6 +10965,7 @@
                 <w:sz w:val="32"/>
                 <w:szCs w:val="40"/>
                 <w:highlight w:val="yellow"/>
+                <w:lang w:val="it-IT"/>
               </w:rPr>
               <w:t>alÉ</w:t>
             </w:r>
@@ -10814,6 +10975,7 @@
                 <w:color w:val="000000"/>
                 <w:sz w:val="32"/>
                 <w:szCs w:val="40"/>
+                <w:lang w:val="it-IT"/>
               </w:rPr>
               <w:t>Ï | AÉ</w:t>
             </w:r>
@@ -10822,15 +10984,17 @@
                 <w:rFonts w:ascii="BRH Malayalam Extra" w:hAnsi="BRH Malayalam Extra" w:cs="BRH Devanagari Extra"/>
                 <w:color w:val="000000"/>
                 <w:szCs w:val="40"/>
-              </w:rPr>
-              <w:t>–</w:t>
-            </w:r>
-            <w:r>
-              <w:rPr>
-                <w:rFonts w:ascii="BRH Devanagari Extra" w:hAnsi="BRH Devanagari Extra" w:cs="BRH Devanagari Extra"/>
-                <w:color w:val="000000"/>
-                <w:sz w:val="32"/>
-                <w:szCs w:val="40"/>
+                <w:lang w:val="it-IT"/>
+              </w:rPr>
+              <w:t>–</w:t>
+            </w:r>
+            <w:r>
+              <w:rPr>
+                <w:rFonts w:ascii="BRH Devanagari Extra" w:hAnsi="BRH Devanagari Extra" w:cs="BRH Devanagari Extra"/>
+                <w:color w:val="000000"/>
+                <w:sz w:val="32"/>
+                <w:szCs w:val="40"/>
+                <w:lang w:val="it-IT"/>
               </w:rPr>
               <w:t>WÒû</w:t>
             </w:r>
@@ -10839,15 +11003,17 @@
                 <w:rFonts w:ascii="BRH Malayalam Extra" w:hAnsi="BRH Malayalam Extra" w:cs="BRH Devanagari Extra"/>
                 <w:color w:val="000000"/>
                 <w:szCs w:val="40"/>
-              </w:rPr>
-              <w:t>–</w:t>
-            </w:r>
-            <w:r>
-              <w:rPr>
-                <w:rFonts w:ascii="BRH Devanagari Extra" w:hAnsi="BRH Devanagari Extra" w:cs="BRH Devanagari Extra"/>
-                <w:color w:val="000000"/>
-                <w:sz w:val="32"/>
-                <w:szCs w:val="40"/>
+                <w:lang w:val="it-IT"/>
+              </w:rPr>
+              <w:t>–</w:t>
+            </w:r>
+            <w:r>
+              <w:rPr>
+                <w:rFonts w:ascii="BRH Devanagari Extra" w:hAnsi="BRH Devanagari Extra" w:cs="BRH Devanagari Extra"/>
+                <w:color w:val="000000"/>
+                <w:sz w:val="32"/>
+                <w:szCs w:val="40"/>
+                <w:lang w:val="it-IT"/>
               </w:rPr>
               <w:t xml:space="preserve">uÉSèkrÉæÿ | </w:t>
             </w:r>
@@ -10863,6 +11029,7 @@
                 <w:color w:val="000000"/>
                 <w:sz w:val="32"/>
                 <w:szCs w:val="40"/>
+                <w:lang w:val="it-IT"/>
               </w:rPr>
             </w:pPr>
             <w:r>
@@ -10871,6 +11038,7 @@
                 <w:color w:val="000000"/>
                 <w:sz w:val="32"/>
                 <w:szCs w:val="40"/>
+                <w:lang w:val="it-IT"/>
               </w:rPr>
               <w:t>C</w:t>
             </w:r>
@@ -10879,15 +11047,17 @@
                 <w:rFonts w:ascii="BRH Malayalam Extra" w:hAnsi="BRH Malayalam Extra" w:cs="BRH Devanagari Extra"/>
                 <w:color w:val="000000"/>
                 <w:szCs w:val="40"/>
-              </w:rPr>
-              <w:t>–</w:t>
-            </w:r>
-            <w:r>
-              <w:rPr>
-                <w:rFonts w:ascii="BRH Devanagari Extra" w:hAnsi="BRH Devanagari Extra" w:cs="BRH Devanagari Extra"/>
-                <w:color w:val="000000"/>
-                <w:sz w:val="32"/>
-                <w:szCs w:val="40"/>
+                <w:lang w:val="it-IT"/>
+              </w:rPr>
+              <w:t>–</w:t>
+            </w:r>
+            <w:r>
+              <w:rPr>
+                <w:rFonts w:ascii="BRH Devanagari Extra" w:hAnsi="BRH Devanagari Extra" w:cs="BRH Devanagari Extra"/>
+                <w:color w:val="000000"/>
+                <w:sz w:val="32"/>
+                <w:szCs w:val="40"/>
+                <w:lang w:val="it-IT"/>
               </w:rPr>
               <w:t>lSìÉ</w:t>
             </w:r>
@@ -10896,6 +11066,7 @@
                 <w:rFonts w:ascii="BRH Malayalam Extra" w:hAnsi="BRH Malayalam Extra" w:cs="BRH Devanagari Extra"/>
                 <w:color w:val="000000"/>
                 <w:szCs w:val="40"/>
+                <w:lang w:val="it-IT"/>
               </w:rPr>
               <w:t>–</w:t>
             </w:r>
@@ -10906,6 +11077,7 @@
                 <w:sz w:val="32"/>
                 <w:szCs w:val="40"/>
                 <w:highlight w:val="yellow"/>
+                <w:lang w:val="it-IT"/>
               </w:rPr>
               <w:t>alÉÏ</w:t>
             </w:r>
@@ -10915,6 +11087,7 @@
                 <w:color w:val="000000"/>
                 <w:sz w:val="32"/>
                 <w:szCs w:val="40"/>
+                <w:lang w:val="it-IT"/>
               </w:rPr>
               <w:t xml:space="preserve"> </w:t>
             </w:r>
@@ -10925,6 +11098,7 @@
                 <w:sz w:val="32"/>
                 <w:szCs w:val="40"/>
                 <w:highlight w:val="yellow"/>
+                <w:lang w:val="it-IT"/>
               </w:rPr>
               <w:t>A</w:t>
             </w:r>
@@ -10934,6 +11108,7 @@
                 <w:color w:val="000000"/>
                 <w:sz w:val="32"/>
                 <w:szCs w:val="40"/>
+                <w:lang w:val="it-IT"/>
               </w:rPr>
               <w:t>ÉþWÒû</w:t>
             </w:r>
@@ -10942,15 +11117,17 @@
                 <w:rFonts w:ascii="BRH Malayalam Extra" w:hAnsi="BRH Malayalam Extra" w:cs="BRH Devanagari Extra"/>
                 <w:color w:val="000000"/>
                 <w:szCs w:val="40"/>
-              </w:rPr>
-              <w:t>–</w:t>
-            </w:r>
-            <w:r>
-              <w:rPr>
-                <w:rFonts w:ascii="BRH Devanagari Extra" w:hAnsi="BRH Devanagari Extra" w:cs="BRH Devanagari Extra"/>
-                <w:color w:val="000000"/>
-                <w:sz w:val="32"/>
-                <w:szCs w:val="40"/>
+                <w:lang w:val="it-IT"/>
+              </w:rPr>
+              <w:t>–</w:t>
+            </w:r>
+            <w:r>
+              <w:rPr>
+                <w:rFonts w:ascii="BRH Devanagari Extra" w:hAnsi="BRH Devanagari Extra" w:cs="BRH Devanagari Extra"/>
+                <w:color w:val="000000"/>
+                <w:sz w:val="32"/>
+                <w:szCs w:val="40"/>
+                <w:lang w:val="it-IT"/>
               </w:rPr>
               <w:t>uÉSèkrÉÉþ AÉWÒû</w:t>
             </w:r>
@@ -10959,15 +11136,17 @@
                 <w:rFonts w:ascii="BRH Malayalam Extra" w:hAnsi="BRH Malayalam Extra" w:cs="BRH Devanagari Extra"/>
                 <w:color w:val="000000"/>
                 <w:szCs w:val="40"/>
-              </w:rPr>
-              <w:t>–</w:t>
-            </w:r>
-            <w:r>
-              <w:rPr>
-                <w:rFonts w:ascii="BRH Devanagari Extra" w:hAnsi="BRH Devanagari Extra" w:cs="BRH Devanagari Extra"/>
-                <w:color w:val="000000"/>
-                <w:sz w:val="32"/>
-                <w:szCs w:val="40"/>
+                <w:lang w:val="it-IT"/>
+              </w:rPr>
+              <w:t>–</w:t>
+            </w:r>
+            <w:r>
+              <w:rPr>
+                <w:rFonts w:ascii="BRH Devanagari Extra" w:hAnsi="BRH Devanagari Extra" w:cs="BRH Devanagari Extra"/>
+                <w:color w:val="000000"/>
+                <w:sz w:val="32"/>
+                <w:szCs w:val="40"/>
+                <w:lang w:val="it-IT"/>
               </w:rPr>
               <w:t>uÉSèkrÉÉþ Cl</w:t>
             </w:r>
@@ -10978,6 +11157,7 @@
                 <w:sz w:val="32"/>
                 <w:szCs w:val="40"/>
                 <w:highlight w:val="yellow"/>
+                <w:lang w:val="it-IT"/>
               </w:rPr>
               <w:t>Sì</w:t>
             </w:r>
@@ -10987,6 +11167,7 @@
                 <w:color w:val="000000"/>
                 <w:sz w:val="32"/>
                 <w:szCs w:val="40"/>
+                <w:lang w:val="it-IT"/>
               </w:rPr>
               <w:t>É</w:t>
             </w:r>
@@ -10995,15 +11176,17 @@
                 <w:rFonts w:ascii="BRH Malayalam Extra" w:hAnsi="BRH Malayalam Extra" w:cs="BRH Devanagari Extra"/>
                 <w:color w:val="000000"/>
                 <w:szCs w:val="40"/>
-              </w:rPr>
-              <w:t>–</w:t>
-            </w:r>
-            <w:r>
-              <w:rPr>
-                <w:rFonts w:ascii="BRH Devanagari Extra" w:hAnsi="BRH Devanagari Extra" w:cs="BRH Devanagari Extra"/>
-                <w:color w:val="000000"/>
-                <w:sz w:val="32"/>
-                <w:szCs w:val="40"/>
+                <w:lang w:val="it-IT"/>
+              </w:rPr>
+              <w:t>–</w:t>
+            </w:r>
+            <w:r>
+              <w:rPr>
+                <w:rFonts w:ascii="BRH Devanagari Extra" w:hAnsi="BRH Devanagari Extra" w:cs="BRH Devanagari Extra"/>
+                <w:color w:val="000000"/>
+                <w:sz w:val="32"/>
+                <w:szCs w:val="40"/>
+                <w:lang w:val="it-IT"/>
               </w:rPr>
               <w:t xml:space="preserve">alÉÏ </w:t>
             </w:r>
@@ -11014,6 +11197,7 @@
                 <w:sz w:val="32"/>
                 <w:szCs w:val="40"/>
                 <w:highlight w:val="yellow"/>
+                <w:lang w:val="it-IT"/>
               </w:rPr>
               <w:t>CþlSìÉ</w:t>
             </w:r>
@@ -11023,15 +11207,17 @@
                 <w:color w:val="000000"/>
                 <w:szCs w:val="40"/>
                 <w:highlight w:val="yellow"/>
-              </w:rPr>
-              <w:t>–</w:t>
-            </w:r>
-            <w:r>
-              <w:rPr>
-                <w:rFonts w:ascii="BRH Devanagari Extra" w:hAnsi="BRH Devanagari Extra" w:cs="BRH Devanagari Extra"/>
-                <w:color w:val="000000"/>
-                <w:sz w:val="32"/>
-                <w:szCs w:val="40"/>
+                <w:lang w:val="it-IT"/>
+              </w:rPr>
+              <w:t>–</w:t>
+            </w:r>
+            <w:r>
+              <w:rPr>
+                <w:rFonts w:ascii="BRH Devanagari Extra" w:hAnsi="BRH Devanagari Extra" w:cs="BRH Devanagari Extra"/>
+                <w:color w:val="000000"/>
+                <w:sz w:val="32"/>
+                <w:szCs w:val="40"/>
+                <w:lang w:val="it-IT"/>
               </w:rPr>
               <w:t xml:space="preserve">alÉÏ </w:t>
             </w:r>
@@ -11047,6 +11233,7 @@
                 <w:color w:val="000000"/>
                 <w:sz w:val="32"/>
                 <w:szCs w:val="40"/>
+                <w:lang w:val="it-IT"/>
               </w:rPr>
             </w:pPr>
             <w:r>
@@ -11056,6 +11243,7 @@
                 <w:sz w:val="32"/>
                 <w:szCs w:val="40"/>
                 <w:highlight w:val="yellow"/>
+                <w:lang w:val="it-IT"/>
               </w:rPr>
               <w:t>AÉ</w:t>
             </w:r>
@@ -11065,6 +11253,7 @@
                 <w:color w:val="000000"/>
                 <w:sz w:val="32"/>
                 <w:szCs w:val="40"/>
+                <w:lang w:val="it-IT"/>
               </w:rPr>
               <w:t>þWÒû</w:t>
             </w:r>
@@ -11073,15 +11262,17 @@
                 <w:rFonts w:ascii="BRH Malayalam Extra" w:hAnsi="BRH Malayalam Extra" w:cs="BRH Devanagari Extra"/>
                 <w:color w:val="000000"/>
                 <w:szCs w:val="40"/>
-              </w:rPr>
-              <w:t>–</w:t>
-            </w:r>
-            <w:r>
-              <w:rPr>
-                <w:rFonts w:ascii="BRH Devanagari Extra" w:hAnsi="BRH Devanagari Extra" w:cs="BRH Devanagari Extra"/>
-                <w:color w:val="000000"/>
-                <w:sz w:val="32"/>
-                <w:szCs w:val="40"/>
+                <w:lang w:val="it-IT"/>
+              </w:rPr>
+              <w:t>–</w:t>
+            </w:r>
+            <w:r>
+              <w:rPr>
+                <w:rFonts w:ascii="BRH Devanagari Extra" w:hAnsi="BRH Devanagari Extra" w:cs="BRH Devanagari Extra"/>
+                <w:color w:val="000000"/>
+                <w:sz w:val="32"/>
+                <w:szCs w:val="40"/>
+                <w:lang w:val="it-IT"/>
               </w:rPr>
               <w:t xml:space="preserve">uÉSèkrÉæÿ | </w:t>
             </w:r>
@@ -11097,6 +11288,7 @@
                 <w:color w:val="000000"/>
                 <w:sz w:val="32"/>
                 <w:szCs w:val="40"/>
+                <w:lang w:val="it-IT"/>
               </w:rPr>
             </w:pPr>
             <w:r>
@@ -11104,6 +11296,7 @@
                 <w:rFonts w:cs="BRH Devanagari Extra"/>
                 <w:color w:val="000000"/>
                 <w:szCs w:val="40"/>
+                <w:lang w:val="it-IT"/>
               </w:rPr>
               <w:t>4</w:t>
             </w:r>
@@ -11113,6 +11306,7 @@
                 <w:color w:val="000000"/>
                 <w:sz w:val="32"/>
                 <w:szCs w:val="40"/>
+                <w:lang w:val="it-IT"/>
               </w:rPr>
               <w:t>)</w:t>
             </w:r>
@@ -11122,6 +11316,7 @@
                 <w:color w:val="000000"/>
                 <w:sz w:val="32"/>
                 <w:szCs w:val="40"/>
+                <w:lang w:val="it-IT"/>
               </w:rPr>
               <w:tab/>
             </w:r>
@@ -11130,6 +11325,7 @@
                 <w:rFonts w:cs="BRH Devanagari Extra"/>
                 <w:color w:val="000000"/>
                 <w:szCs w:val="40"/>
+                <w:lang w:val="it-IT"/>
               </w:rPr>
               <w:t>1</w:t>
             </w:r>
@@ -11139,6 +11335,7 @@
                 <w:color w:val="000000"/>
                 <w:sz w:val="32"/>
                 <w:szCs w:val="40"/>
+                <w:lang w:val="it-IT"/>
               </w:rPr>
               <w:t>.</w:t>
             </w:r>
@@ -11147,6 +11344,7 @@
                 <w:rFonts w:cs="BRH Devanagari Extra"/>
                 <w:color w:val="000000"/>
                 <w:szCs w:val="40"/>
+                <w:lang w:val="it-IT"/>
               </w:rPr>
               <w:t>1</w:t>
             </w:r>
@@ -11156,6 +11354,7 @@
                 <w:color w:val="000000"/>
                 <w:sz w:val="32"/>
                 <w:szCs w:val="40"/>
+                <w:lang w:val="it-IT"/>
               </w:rPr>
               <w:t>.</w:t>
             </w:r>
@@ -11164,6 +11363,7 @@
                 <w:rFonts w:cs="BRH Devanagari Extra"/>
                 <w:color w:val="000000"/>
                 <w:szCs w:val="40"/>
+                <w:lang w:val="it-IT"/>
               </w:rPr>
               <w:t>14</w:t>
             </w:r>
@@ -11173,6 +11373,7 @@
                 <w:color w:val="000000"/>
                 <w:sz w:val="32"/>
                 <w:szCs w:val="40"/>
+                <w:lang w:val="it-IT"/>
               </w:rPr>
               <w:t>.</w:t>
             </w:r>
@@ -11181,6 +11382,7 @@
                 <w:rFonts w:cs="BRH Devanagari Extra"/>
                 <w:color w:val="000000"/>
                 <w:szCs w:val="40"/>
+                <w:lang w:val="it-IT"/>
               </w:rPr>
               <w:t>1</w:t>
             </w:r>
@@ -11190,6 +11392,7 @@
                 <w:color w:val="000000"/>
                 <w:sz w:val="32"/>
                 <w:szCs w:val="40"/>
+                <w:lang w:val="it-IT"/>
               </w:rPr>
               <w:t>(</w:t>
             </w:r>
@@ -11198,6 +11401,7 @@
                 <w:rFonts w:cs="BRH Devanagari Extra"/>
                 <w:color w:val="000000"/>
                 <w:szCs w:val="40"/>
+                <w:lang w:val="it-IT"/>
               </w:rPr>
               <w:t>3</w:t>
             </w:r>
@@ -11207,6 +11411,7 @@
                 <w:color w:val="000000"/>
                 <w:sz w:val="32"/>
                 <w:szCs w:val="40"/>
+                <w:lang w:val="it-IT"/>
               </w:rPr>
               <w:t>)- C</w:t>
             </w:r>
@@ -11215,15 +11420,17 @@
                 <w:rFonts w:ascii="BRH Malayalam Extra" w:hAnsi="BRH Malayalam Extra" w:cs="BRH Devanagari Extra"/>
                 <w:color w:val="000000"/>
                 <w:szCs w:val="40"/>
-              </w:rPr>
-              <w:t>–</w:t>
-            </w:r>
-            <w:r>
-              <w:rPr>
-                <w:rFonts w:ascii="BRH Devanagari Extra" w:hAnsi="BRH Devanagari Extra" w:cs="BRH Devanagari Extra"/>
-                <w:color w:val="000000"/>
-                <w:sz w:val="32"/>
-                <w:szCs w:val="40"/>
+                <w:lang w:val="it-IT"/>
+              </w:rPr>
+              <w:t>–</w:t>
+            </w:r>
+            <w:r>
+              <w:rPr>
+                <w:rFonts w:ascii="BRH Devanagari Extra" w:hAnsi="BRH Devanagari Extra" w:cs="BRH Devanagari Extra"/>
+                <w:color w:val="000000"/>
+                <w:sz w:val="32"/>
+                <w:szCs w:val="40"/>
+                <w:lang w:val="it-IT"/>
               </w:rPr>
               <w:t>lSìÉ</w:t>
             </w:r>
@@ -11232,6 +11439,7 @@
                 <w:rFonts w:ascii="BRH Malayalam Extra" w:hAnsi="BRH Malayalam Extra" w:cs="BRH Devanagari Extra"/>
                 <w:color w:val="000000"/>
                 <w:szCs w:val="40"/>
+                <w:lang w:val="it-IT"/>
               </w:rPr>
               <w:t>–</w:t>
             </w:r>
@@ -11242,6 +11450,7 @@
                 <w:sz w:val="32"/>
                 <w:szCs w:val="40"/>
                 <w:highlight w:val="yellow"/>
+                <w:lang w:val="it-IT"/>
               </w:rPr>
               <w:t>alÉÏ</w:t>
             </w:r>
@@ -11251,6 +11460,7 @@
                 <w:color w:val="000000"/>
                 <w:sz w:val="32"/>
                 <w:szCs w:val="40"/>
+                <w:lang w:val="it-IT"/>
               </w:rPr>
               <w:t xml:space="preserve"> | </w:t>
             </w:r>
@@ -11265,6 +11475,7 @@
                 <w:rFonts w:cs="BRH Devanagari Extra"/>
                 <w:color w:val="000000"/>
                 <w:szCs w:val="40"/>
+                <w:lang w:val="it-IT"/>
               </w:rPr>
             </w:pPr>
             <w:r>
@@ -11273,6 +11484,7 @@
                 <w:color w:val="000000"/>
                 <w:sz w:val="32"/>
                 <w:szCs w:val="40"/>
+                <w:lang w:val="it-IT"/>
               </w:rPr>
               <w:t>C</w:t>
             </w:r>
@@ -11281,15 +11493,17 @@
                 <w:rFonts w:ascii="BRH Malayalam Extra" w:hAnsi="BRH Malayalam Extra" w:cs="BRH Devanagari Extra"/>
                 <w:color w:val="000000"/>
                 <w:szCs w:val="40"/>
-              </w:rPr>
-              <w:t>–</w:t>
-            </w:r>
-            <w:r>
-              <w:rPr>
-                <w:rFonts w:ascii="BRH Devanagari Extra" w:hAnsi="BRH Devanagari Extra" w:cs="BRH Devanagari Extra"/>
-                <w:color w:val="000000"/>
-                <w:sz w:val="32"/>
-                <w:szCs w:val="40"/>
+                <w:lang w:val="it-IT"/>
+              </w:rPr>
+              <w:t>–</w:t>
+            </w:r>
+            <w:r>
+              <w:rPr>
+                <w:rFonts w:ascii="BRH Devanagari Extra" w:hAnsi="BRH Devanagari Extra" w:cs="BRH Devanagari Extra"/>
+                <w:color w:val="000000"/>
+                <w:sz w:val="32"/>
+                <w:szCs w:val="40"/>
+                <w:lang w:val="it-IT"/>
               </w:rPr>
               <w:t>lSìÉ</w:t>
             </w:r>
@@ -11298,15 +11512,17 @@
                 <w:rFonts w:ascii="BRH Malayalam Extra" w:hAnsi="BRH Malayalam Extra" w:cs="BRH Devanagari Extra"/>
                 <w:color w:val="000000"/>
                 <w:szCs w:val="40"/>
-              </w:rPr>
-              <w:t>–</w:t>
-            </w:r>
-            <w:r>
-              <w:rPr>
-                <w:rFonts w:ascii="BRH Devanagari Extra" w:hAnsi="BRH Devanagari Extra" w:cs="BRH Devanagari Extra"/>
-                <w:color w:val="000000"/>
-                <w:sz w:val="32"/>
-                <w:szCs w:val="40"/>
+                <w:lang w:val="it-IT"/>
+              </w:rPr>
+              <w:t>–</w:t>
+            </w:r>
+            <w:r>
+              <w:rPr>
+                <w:rFonts w:ascii="BRH Devanagari Extra" w:hAnsi="BRH Devanagari Extra" w:cs="BRH Devanagari Extra"/>
+                <w:color w:val="000000"/>
+                <w:sz w:val="32"/>
+                <w:szCs w:val="40"/>
+                <w:lang w:val="it-IT"/>
               </w:rPr>
               <w:t>alÉÏ</w:t>
             </w:r>
@@ -11315,15 +11531,17 @@
                 <w:rFonts w:ascii="BRH Malayalam Extra" w:hAnsi="BRH Malayalam Extra" w:cs="BRH Devanagari Extra"/>
                 <w:color w:val="000000"/>
                 <w:szCs w:val="40"/>
-              </w:rPr>
-              <w:t>–</w:t>
-            </w:r>
-            <w:r>
-              <w:rPr>
-                <w:rFonts w:ascii="BRH Devanagari Extra" w:hAnsi="BRH Devanagari Extra" w:cs="BRH Devanagari Extra"/>
-                <w:color w:val="000000"/>
-                <w:sz w:val="32"/>
-                <w:szCs w:val="40"/>
+                <w:lang w:val="it-IT"/>
+              </w:rPr>
+              <w:t>–</w:t>
+            </w:r>
+            <w:r>
+              <w:rPr>
+                <w:rFonts w:ascii="BRH Devanagari Extra" w:hAnsi="BRH Devanagari Extra" w:cs="BRH Devanagari Extra"/>
+                <w:color w:val="000000"/>
+                <w:sz w:val="32"/>
+                <w:szCs w:val="40"/>
+                <w:lang w:val="it-IT"/>
               </w:rPr>
               <w:t xml:space="preserve"> CiÉÏÿlSì - A</w:t>
             </w:r>
@@ -11332,15 +11550,17 @@
                 <w:rFonts w:ascii="BRH Malayalam Extra" w:hAnsi="BRH Malayalam Extra" w:cs="BRH Devanagari Extra"/>
                 <w:color w:val="000000"/>
                 <w:szCs w:val="40"/>
-              </w:rPr>
-              <w:t>–</w:t>
-            </w:r>
-            <w:r>
-              <w:rPr>
-                <w:rFonts w:ascii="BRH Devanagari Extra" w:hAnsi="BRH Devanagari Extra" w:cs="BRH Devanagari Extra"/>
-                <w:color w:val="000000"/>
-                <w:sz w:val="32"/>
-                <w:szCs w:val="40"/>
+                <w:lang w:val="it-IT"/>
+              </w:rPr>
+              <w:t>–</w:t>
+            </w:r>
+            <w:r>
+              <w:rPr>
+                <w:rFonts w:ascii="BRH Devanagari Extra" w:hAnsi="BRH Devanagari Extra" w:cs="BRH Devanagari Extra"/>
+                <w:color w:val="000000"/>
+                <w:sz w:val="32"/>
+                <w:szCs w:val="40"/>
+                <w:lang w:val="it-IT"/>
               </w:rPr>
               <w:t>alÉÏ</w:t>
             </w:r>
@@ -11349,15 +11569,17 @@
                 <w:rFonts w:ascii="BRH Malayalam Extra" w:hAnsi="BRH Malayalam Extra" w:cs="BRH Devanagari Extra"/>
                 <w:color w:val="000000"/>
                 <w:szCs w:val="40"/>
-              </w:rPr>
-              <w:t>–</w:t>
-            </w:r>
-            <w:r>
-              <w:rPr>
-                <w:rFonts w:ascii="BRH Devanagari Extra" w:hAnsi="BRH Devanagari Extra" w:cs="BRH Devanagari Extra"/>
-                <w:color w:val="000000"/>
-                <w:sz w:val="32"/>
-                <w:szCs w:val="40"/>
+                <w:lang w:val="it-IT"/>
+              </w:rPr>
+              <w:t>–</w:t>
+            </w:r>
+            <w:r>
+              <w:rPr>
+                <w:rFonts w:ascii="BRH Devanagari Extra" w:hAnsi="BRH Devanagari Extra" w:cs="BRH Devanagari Extra"/>
+                <w:color w:val="000000"/>
+                <w:sz w:val="32"/>
+                <w:szCs w:val="40"/>
+                <w:lang w:val="it-IT"/>
               </w:rPr>
               <w:t xml:space="preserve"> | </w:t>
             </w:r>
@@ -11384,6 +11606,7 @@
                 <w:color w:val="000000"/>
                 <w:sz w:val="32"/>
                 <w:szCs w:val="40"/>
+                <w:lang w:val="it-IT"/>
               </w:rPr>
             </w:pPr>
             <w:r>
@@ -11391,6 +11614,7 @@
                 <w:rFonts w:cs="BRH Devanagari Extra"/>
                 <w:color w:val="000000"/>
                 <w:szCs w:val="40"/>
+                <w:lang w:val="it-IT"/>
               </w:rPr>
               <w:lastRenderedPageBreak/>
               <w:t>29</w:t>
@@ -11401,6 +11625,7 @@
                 <w:color w:val="000000"/>
                 <w:sz w:val="32"/>
                 <w:szCs w:val="40"/>
+                <w:lang w:val="it-IT"/>
               </w:rPr>
               <w:t>)</w:t>
             </w:r>
@@ -11410,6 +11635,7 @@
                 <w:color w:val="000000"/>
                 <w:sz w:val="32"/>
                 <w:szCs w:val="40"/>
+                <w:lang w:val="it-IT"/>
               </w:rPr>
               <w:tab/>
             </w:r>
@@ -11418,6 +11644,7 @@
                 <w:rFonts w:cs="BRH Devanagari Extra"/>
                 <w:color w:val="000000"/>
                 <w:szCs w:val="40"/>
+                <w:lang w:val="it-IT"/>
               </w:rPr>
               <w:t>1</w:t>
             </w:r>
@@ -11427,6 +11654,7 @@
                 <w:color w:val="000000"/>
                 <w:sz w:val="32"/>
                 <w:szCs w:val="40"/>
+                <w:lang w:val="it-IT"/>
               </w:rPr>
               <w:t>.</w:t>
             </w:r>
@@ -11435,6 +11663,7 @@
                 <w:rFonts w:cs="BRH Devanagari Extra"/>
                 <w:color w:val="000000"/>
                 <w:szCs w:val="40"/>
+                <w:lang w:val="it-IT"/>
               </w:rPr>
               <w:t>1</w:t>
             </w:r>
@@ -11444,6 +11673,7 @@
                 <w:color w:val="000000"/>
                 <w:sz w:val="32"/>
                 <w:szCs w:val="40"/>
+                <w:lang w:val="it-IT"/>
               </w:rPr>
               <w:t>.</w:t>
             </w:r>
@@ -11452,6 +11682,7 @@
                 <w:rFonts w:cs="BRH Devanagari Extra"/>
                 <w:color w:val="000000"/>
                 <w:szCs w:val="40"/>
+                <w:lang w:val="it-IT"/>
               </w:rPr>
               <w:t>14</w:t>
             </w:r>
@@ -11461,6 +11692,7 @@
                 <w:color w:val="000000"/>
                 <w:sz w:val="32"/>
                 <w:szCs w:val="40"/>
+                <w:lang w:val="it-IT"/>
               </w:rPr>
               <w:t>.</w:t>
             </w:r>
@@ -11469,6 +11701,7 @@
                 <w:rFonts w:cs="BRH Devanagari Extra"/>
                 <w:color w:val="000000"/>
                 <w:szCs w:val="40"/>
+                <w:lang w:val="it-IT"/>
               </w:rPr>
               <w:t>1</w:t>
             </w:r>
@@ -11478,6 +11711,7 @@
                 <w:color w:val="000000"/>
                 <w:sz w:val="32"/>
                 <w:szCs w:val="40"/>
+                <w:lang w:val="it-IT"/>
               </w:rPr>
               <w:t>(</w:t>
             </w:r>
@@ -11486,6 +11720,7 @@
                 <w:rFonts w:cs="BRH Devanagari Extra"/>
                 <w:color w:val="000000"/>
                 <w:szCs w:val="40"/>
+                <w:lang w:val="it-IT"/>
               </w:rPr>
               <w:t>26</w:t>
             </w:r>
@@ -11495,6 +11730,7 @@
                 <w:color w:val="000000"/>
                 <w:sz w:val="32"/>
                 <w:szCs w:val="40"/>
+                <w:lang w:val="it-IT"/>
               </w:rPr>
               <w:t>)- xrÉÉ</w:t>
             </w:r>
@@ -11503,15 +11739,17 @@
                 <w:rFonts w:ascii="BRH Malayalam Extra" w:hAnsi="BRH Malayalam Extra" w:cs="BRH Devanagari Extra"/>
                 <w:color w:val="000000"/>
                 <w:szCs w:val="40"/>
-              </w:rPr>
-              <w:t>–</w:t>
-            </w:r>
-            <w:r>
-              <w:rPr>
-                <w:rFonts w:ascii="BRH Devanagari Extra" w:hAnsi="BRH Devanagari Extra" w:cs="BRH Devanagari Extra"/>
-                <w:color w:val="000000"/>
-                <w:sz w:val="32"/>
-                <w:szCs w:val="40"/>
+                <w:lang w:val="it-IT"/>
+              </w:rPr>
+              <w:t>–</w:t>
+            </w:r>
+            <w:r>
+              <w:rPr>
+                <w:rFonts w:ascii="BRH Devanagari Extra" w:hAnsi="BRH Devanagari Extra" w:cs="BRH Devanagari Extra"/>
+                <w:color w:val="000000"/>
+                <w:sz w:val="32"/>
+                <w:szCs w:val="40"/>
+                <w:lang w:val="it-IT"/>
               </w:rPr>
               <w:t xml:space="preserve">sÉÉiÉç || </w:t>
             </w:r>
@@ -11527,6 +11765,7 @@
                 <w:color w:val="000000"/>
                 <w:sz w:val="32"/>
                 <w:szCs w:val="40"/>
+                <w:lang w:val="it-IT"/>
               </w:rPr>
             </w:pPr>
             <w:r>
@@ -11535,6 +11774,7 @@
                 <w:color w:val="000000"/>
                 <w:sz w:val="32"/>
                 <w:szCs w:val="40"/>
+                <w:lang w:val="it-IT"/>
               </w:rPr>
               <w:t>xrÉÉ</w:t>
             </w:r>
@@ -11543,15 +11783,17 @@
                 <w:rFonts w:ascii="BRH Malayalam Extra" w:hAnsi="BRH Malayalam Extra" w:cs="BRH Devanagari Extra"/>
                 <w:color w:val="000000"/>
                 <w:szCs w:val="40"/>
-              </w:rPr>
-              <w:t>–</w:t>
-            </w:r>
-            <w:r>
-              <w:rPr>
-                <w:rFonts w:ascii="BRH Devanagari Extra" w:hAnsi="BRH Devanagari Extra" w:cs="BRH Devanagari Extra"/>
-                <w:color w:val="000000"/>
-                <w:sz w:val="32"/>
-                <w:szCs w:val="40"/>
+                <w:lang w:val="it-IT"/>
+              </w:rPr>
+              <w:t>–</w:t>
+            </w:r>
+            <w:r>
+              <w:rPr>
+                <w:rFonts w:ascii="BRH Devanagari Extra" w:hAnsi="BRH Devanagari Extra" w:cs="BRH Devanagari Extra"/>
+                <w:color w:val="000000"/>
+                <w:sz w:val="32"/>
+                <w:szCs w:val="40"/>
+                <w:lang w:val="it-IT"/>
               </w:rPr>
               <w:t>sÉÉÌSÌiÉþ xrÉ</w:t>
             </w:r>
@@ -11562,6 +11804,7 @@
                 <w:color w:val="000000"/>
                 <w:sz w:val="32"/>
                 <w:szCs w:val="40"/>
+                <w:lang w:val="it-IT"/>
               </w:rPr>
               <w:t>É</w:t>
             </w:r>
@@ -11571,6 +11814,7 @@
                 <w:rFonts w:ascii="BRH Malayalam Extra" w:hAnsi="BRH Malayalam Extra" w:cs="BRH Devanagari Extra"/>
                 <w:color w:val="000000"/>
                 <w:szCs w:val="40"/>
+                <w:lang w:val="it-IT"/>
               </w:rPr>
               <w:t>–</w:t>
             </w:r>
@@ -11581,6 +11825,7 @@
                 <w:sz w:val="32"/>
                 <w:szCs w:val="40"/>
                 <w:highlight w:val="green"/>
+                <w:lang w:val="it-IT"/>
               </w:rPr>
               <w:t>sÉ</w:t>
             </w:r>
@@ -11591,6 +11836,7 @@
                 <w:sz w:val="32"/>
                 <w:szCs w:val="40"/>
                 <w:highlight w:val="green"/>
+                <w:lang w:val="it-IT"/>
               </w:rPr>
               <w:t>É</w:t>
             </w:r>
@@ -11600,6 +11846,7 @@
                 <w:color w:val="000000"/>
                 <w:sz w:val="32"/>
                 <w:szCs w:val="40"/>
+                <w:lang w:val="it-IT"/>
               </w:rPr>
               <w:t xml:space="preserve">iÉç | </w:t>
             </w:r>
@@ -11615,6 +11862,7 @@
                 <w:color w:val="000000"/>
                 <w:sz w:val="32"/>
                 <w:szCs w:val="40"/>
+                <w:lang w:val="it-IT"/>
               </w:rPr>
             </w:pPr>
             <w:r>
@@ -11622,6 +11870,7 @@
                 <w:rFonts w:cs="BRH Devanagari Extra"/>
                 <w:color w:val="000000"/>
                 <w:szCs w:val="40"/>
+                <w:lang w:val="it-IT"/>
               </w:rPr>
               <w:lastRenderedPageBreak/>
               <w:t>2</w:t>
@@ -11632,6 +11881,7 @@
                 <w:color w:val="000000"/>
                 <w:sz w:val="32"/>
                 <w:szCs w:val="40"/>
+                <w:lang w:val="it-IT"/>
               </w:rPr>
               <w:t>)</w:t>
             </w:r>
@@ -11641,6 +11891,7 @@
                 <w:color w:val="000000"/>
                 <w:sz w:val="32"/>
                 <w:szCs w:val="40"/>
+                <w:lang w:val="it-IT"/>
               </w:rPr>
               <w:tab/>
             </w:r>
@@ -11649,6 +11900,7 @@
                 <w:rFonts w:cs="BRH Devanagari Extra"/>
                 <w:color w:val="000000"/>
                 <w:szCs w:val="40"/>
+                <w:lang w:val="it-IT"/>
               </w:rPr>
               <w:t>1</w:t>
             </w:r>
@@ -11658,6 +11910,7 @@
                 <w:color w:val="000000"/>
                 <w:sz w:val="32"/>
                 <w:szCs w:val="40"/>
+                <w:lang w:val="it-IT"/>
               </w:rPr>
               <w:t>.</w:t>
             </w:r>
@@ -11666,6 +11919,7 @@
                 <w:rFonts w:cs="BRH Devanagari Extra"/>
                 <w:color w:val="000000"/>
                 <w:szCs w:val="40"/>
+                <w:lang w:val="it-IT"/>
               </w:rPr>
               <w:t>1</w:t>
             </w:r>
@@ -11675,6 +11929,7 @@
                 <w:color w:val="000000"/>
                 <w:sz w:val="32"/>
                 <w:szCs w:val="40"/>
+                <w:lang w:val="it-IT"/>
               </w:rPr>
               <w:t>.</w:t>
             </w:r>
@@ -11683,6 +11938,7 @@
                 <w:rFonts w:cs="BRH Devanagari Extra"/>
                 <w:color w:val="000000"/>
                 <w:szCs w:val="40"/>
+                <w:lang w:val="it-IT"/>
               </w:rPr>
               <w:t>14</w:t>
             </w:r>
@@ -11692,6 +11948,7 @@
                 <w:color w:val="000000"/>
                 <w:sz w:val="32"/>
                 <w:szCs w:val="40"/>
+                <w:lang w:val="it-IT"/>
               </w:rPr>
               <w:t>.</w:t>
             </w:r>
@@ -11700,6 +11957,7 @@
                 <w:rFonts w:cs="BRH Devanagari Extra"/>
                 <w:color w:val="000000"/>
                 <w:szCs w:val="40"/>
+                <w:lang w:val="it-IT"/>
               </w:rPr>
               <w:t>1</w:t>
             </w:r>
@@ -11709,6 +11967,7 @@
                 <w:color w:val="000000"/>
                 <w:sz w:val="32"/>
                 <w:szCs w:val="40"/>
+                <w:lang w:val="it-IT"/>
               </w:rPr>
               <w:t>(</w:t>
             </w:r>
@@ -11717,6 +11976,7 @@
                 <w:rFonts w:cs="BRH Devanagari Extra"/>
                 <w:color w:val="000000"/>
                 <w:szCs w:val="40"/>
+                <w:lang w:val="it-IT"/>
               </w:rPr>
               <w:t>2</w:t>
             </w:r>
@@ -11726,6 +11986,7 @@
                 <w:color w:val="000000"/>
                 <w:sz w:val="32"/>
                 <w:szCs w:val="40"/>
+                <w:lang w:val="it-IT"/>
               </w:rPr>
               <w:t>)- uÉÉ</w:t>
             </w:r>
@@ -11734,15 +11995,17 @@
                 <w:rFonts w:ascii="BRH Malayalam Extra" w:hAnsi="BRH Malayalam Extra" w:cs="BRH Devanagari Extra"/>
                 <w:color w:val="000000"/>
                 <w:szCs w:val="40"/>
-              </w:rPr>
-              <w:t>–</w:t>
-            </w:r>
-            <w:r>
-              <w:rPr>
-                <w:rFonts w:ascii="BRH Devanagari Extra" w:hAnsi="BRH Devanagari Extra" w:cs="BRH Devanagari Extra"/>
-                <w:color w:val="000000"/>
-                <w:sz w:val="32"/>
-                <w:szCs w:val="40"/>
+                <w:lang w:val="it-IT"/>
+              </w:rPr>
+              <w:t>–</w:t>
+            </w:r>
+            <w:r>
+              <w:rPr>
+                <w:rFonts w:ascii="BRH Devanagari Extra" w:hAnsi="BRH Devanagari Extra" w:cs="BRH Devanagari Extra"/>
+                <w:color w:val="000000"/>
+                <w:sz w:val="32"/>
+                <w:szCs w:val="40"/>
+                <w:lang w:val="it-IT"/>
               </w:rPr>
               <w:t xml:space="preserve">qÉç | </w:t>
             </w:r>
@@ -11753,6 +12016,7 @@
                 <w:color w:val="000000"/>
                 <w:sz w:val="32"/>
                 <w:szCs w:val="40"/>
+                <w:lang w:val="it-IT"/>
               </w:rPr>
               <w:t>C</w:t>
             </w:r>
@@ -11761,15 +12025,17 @@
                 <w:rFonts w:ascii="BRH Malayalam Extra" w:hAnsi="BRH Malayalam Extra" w:cs="BRH Devanagari Extra"/>
                 <w:color w:val="000000"/>
                 <w:szCs w:val="40"/>
-              </w:rPr>
-              <w:t>–</w:t>
-            </w:r>
-            <w:r>
-              <w:rPr>
-                <w:rFonts w:ascii="BRH Devanagari Extra" w:hAnsi="BRH Devanagari Extra" w:cs="BRH Devanagari Extra"/>
-                <w:color w:val="000000"/>
-                <w:sz w:val="32"/>
-                <w:szCs w:val="40"/>
+                <w:lang w:val="it-IT"/>
+              </w:rPr>
+              <w:t>–</w:t>
+            </w:r>
+            <w:r>
+              <w:rPr>
+                <w:rFonts w:ascii="BRH Devanagari Extra" w:hAnsi="BRH Devanagari Extra" w:cs="BRH Devanagari Extra"/>
+                <w:color w:val="000000"/>
+                <w:sz w:val="32"/>
+                <w:szCs w:val="40"/>
+                <w:lang w:val="it-IT"/>
               </w:rPr>
               <w:t>lSìÉ</w:t>
             </w:r>
@@ -11778,6 +12044,7 @@
                 <w:rFonts w:ascii="BRH Malayalam Extra" w:hAnsi="BRH Malayalam Extra" w:cs="BRH Devanagari Extra"/>
                 <w:color w:val="000000"/>
                 <w:szCs w:val="40"/>
+                <w:lang w:val="it-IT"/>
               </w:rPr>
               <w:t>–</w:t>
             </w:r>
@@ -11788,6 +12055,7 @@
                 <w:sz w:val="32"/>
                 <w:szCs w:val="40"/>
                 <w:highlight w:val="green"/>
+                <w:lang w:val="it-IT"/>
               </w:rPr>
               <w:t>alÉÏ</w:t>
             </w:r>
@@ -11796,15 +12064,17 @@
                 <w:rFonts w:ascii="BRH Malayalam Extra" w:hAnsi="BRH Malayalam Extra" w:cs="BRH Devanagari Extra"/>
                 <w:color w:val="000000"/>
                 <w:szCs w:val="40"/>
-              </w:rPr>
-              <w:t>–</w:t>
-            </w:r>
-            <w:r>
-              <w:rPr>
-                <w:rFonts w:ascii="BRH Devanagari Extra" w:hAnsi="BRH Devanagari Extra" w:cs="BRH Devanagari Extra"/>
-                <w:color w:val="000000"/>
-                <w:sz w:val="32"/>
-                <w:szCs w:val="40"/>
+                <w:lang w:val="it-IT"/>
+              </w:rPr>
+              <w:t>–</w:t>
+            </w:r>
+            <w:r>
+              <w:rPr>
+                <w:rFonts w:ascii="BRH Devanagari Extra" w:hAnsi="BRH Devanagari Extra" w:cs="BRH Devanagari Extra"/>
+                <w:color w:val="000000"/>
+                <w:sz w:val="32"/>
+                <w:szCs w:val="40"/>
+                <w:lang w:val="it-IT"/>
               </w:rPr>
               <w:t xml:space="preserve"> |</w:t>
             </w:r>
@@ -11821,6 +12091,7 @@
                 <w:color w:val="000000"/>
                 <w:sz w:val="32"/>
                 <w:szCs w:val="40"/>
+                <w:lang w:val="it-IT"/>
               </w:rPr>
             </w:pPr>
             <w:r>
@@ -11829,6 +12100,7 @@
                 <w:color w:val="000000"/>
                 <w:sz w:val="32"/>
                 <w:szCs w:val="40"/>
+                <w:lang w:val="it-IT"/>
               </w:rPr>
               <w:t>uÉÉ</w:t>
             </w:r>
@@ -11837,15 +12109,17 @@
                 <w:rFonts w:ascii="BRH Malayalam Extra" w:hAnsi="BRH Malayalam Extra" w:cs="BRH Devanagari Extra"/>
                 <w:color w:val="000000"/>
                 <w:szCs w:val="40"/>
-              </w:rPr>
-              <w:t>–</w:t>
-            </w:r>
-            <w:r>
-              <w:rPr>
-                <w:rFonts w:ascii="BRH Devanagari Extra" w:hAnsi="BRH Devanagari Extra" w:cs="BRH Devanagari Extra"/>
-                <w:color w:val="000000"/>
-                <w:sz w:val="32"/>
-                <w:szCs w:val="40"/>
+                <w:lang w:val="it-IT"/>
+              </w:rPr>
+              <w:t>–</w:t>
+            </w:r>
+            <w:r>
+              <w:rPr>
+                <w:rFonts w:ascii="BRH Devanagari Extra" w:hAnsi="BRH Devanagari Extra" w:cs="BRH Devanagari Extra"/>
+                <w:color w:val="000000"/>
+                <w:sz w:val="32"/>
+                <w:szCs w:val="40"/>
+                <w:lang w:val="it-IT"/>
               </w:rPr>
               <w:t xml:space="preserve"> ÍqÉ</w:t>
             </w:r>
@@ -11854,15 +12128,17 @@
                 <w:rFonts w:ascii="BRH Malayalam Extra" w:hAnsi="BRH Malayalam Extra" w:cs="BRH Devanagari Extra"/>
                 <w:color w:val="000000"/>
                 <w:szCs w:val="40"/>
-              </w:rPr>
-              <w:t>–</w:t>
-            </w:r>
-            <w:r>
-              <w:rPr>
-                <w:rFonts w:ascii="BRH Devanagari Extra" w:hAnsi="BRH Devanagari Extra" w:cs="BRH Devanagari Extra"/>
-                <w:color w:val="000000"/>
-                <w:sz w:val="32"/>
-                <w:szCs w:val="40"/>
+                <w:lang w:val="it-IT"/>
+              </w:rPr>
+              <w:t>–</w:t>
+            </w:r>
+            <w:r>
+              <w:rPr>
+                <w:rFonts w:ascii="BRH Devanagari Extra" w:hAnsi="BRH Devanagari Extra" w:cs="BRH Devanagari Extra"/>
+                <w:color w:val="000000"/>
+                <w:sz w:val="32"/>
+                <w:szCs w:val="40"/>
+                <w:lang w:val="it-IT"/>
               </w:rPr>
               <w:t>lSìÉ</w:t>
             </w:r>
@@ -11871,6 +12147,7 @@
                 <w:rFonts w:ascii="BRH Malayalam Extra" w:hAnsi="BRH Malayalam Extra" w:cs="BRH Devanagari Extra"/>
                 <w:color w:val="000000"/>
                 <w:szCs w:val="40"/>
+                <w:lang w:val="it-IT"/>
               </w:rPr>
               <w:t>–</w:t>
             </w:r>
@@ -11881,6 +12158,7 @@
                 <w:sz w:val="32"/>
                 <w:szCs w:val="40"/>
                 <w:highlight w:val="green"/>
+                <w:lang w:val="it-IT"/>
               </w:rPr>
               <w:t>alÉÏ</w:t>
             </w:r>
@@ -11889,15 +12167,17 @@
                 <w:rFonts w:ascii="BRH Malayalam Extra" w:hAnsi="BRH Malayalam Extra" w:cs="BRH Devanagari Extra"/>
                 <w:color w:val="000000"/>
                 <w:szCs w:val="40"/>
-              </w:rPr>
-              <w:t>–</w:t>
-            </w:r>
-            <w:r>
-              <w:rPr>
-                <w:rFonts w:ascii="BRH Devanagari Extra" w:hAnsi="BRH Devanagari Extra" w:cs="BRH Devanagari Extra"/>
-                <w:color w:val="000000"/>
-                <w:sz w:val="32"/>
-                <w:szCs w:val="40"/>
+                <w:lang w:val="it-IT"/>
+              </w:rPr>
+              <w:t>–</w:t>
+            </w:r>
+            <w:r>
+              <w:rPr>
+                <w:rFonts w:ascii="BRH Devanagari Extra" w:hAnsi="BRH Devanagari Extra" w:cs="BRH Devanagari Extra"/>
+                <w:color w:val="000000"/>
+                <w:sz w:val="32"/>
+                <w:szCs w:val="40"/>
+                <w:lang w:val="it-IT"/>
               </w:rPr>
               <w:t xml:space="preserve"> </w:t>
             </w:r>
@@ -11908,6 +12188,7 @@
                 <w:sz w:val="32"/>
                 <w:szCs w:val="40"/>
                 <w:highlight w:val="green"/>
+                <w:lang w:val="it-IT"/>
               </w:rPr>
               <w:t>C</w:t>
             </w:r>
@@ -11917,15 +12198,17 @@
                 <w:color w:val="000000"/>
                 <w:szCs w:val="40"/>
                 <w:highlight w:val="green"/>
-              </w:rPr>
-              <w:t>–</w:t>
-            </w:r>
-            <w:r>
-              <w:rPr>
-                <w:rFonts w:ascii="BRH Devanagari Extra" w:hAnsi="BRH Devanagari Extra" w:cs="BRH Devanagari Extra"/>
-                <w:color w:val="000000"/>
-                <w:sz w:val="32"/>
-                <w:szCs w:val="40"/>
+                <w:lang w:val="it-IT"/>
+              </w:rPr>
+              <w:t>–</w:t>
+            </w:r>
+            <w:r>
+              <w:rPr>
+                <w:rFonts w:ascii="BRH Devanagari Extra" w:hAnsi="BRH Devanagari Extra" w:cs="BRH Devanagari Extra"/>
+                <w:color w:val="000000"/>
+                <w:sz w:val="32"/>
+                <w:szCs w:val="40"/>
+                <w:lang w:val="it-IT"/>
               </w:rPr>
               <w:t>SìÉ</w:t>
             </w:r>
@@ -11934,6 +12217,7 @@
                 <w:rFonts w:ascii="BRH Malayalam Extra" w:hAnsi="BRH Malayalam Extra" w:cs="BRH Devanagari Extra"/>
                 <w:color w:val="000000"/>
                 <w:szCs w:val="40"/>
+                <w:lang w:val="it-IT"/>
               </w:rPr>
               <w:t>–</w:t>
             </w:r>
@@ -11944,6 +12228,7 @@
                 <w:sz w:val="32"/>
                 <w:szCs w:val="40"/>
                 <w:highlight w:val="green"/>
+                <w:lang w:val="it-IT"/>
               </w:rPr>
               <w:t>alÉÏ</w:t>
             </w:r>
@@ -11953,15 +12238,17 @@
                 <w:color w:val="000000"/>
                 <w:szCs w:val="40"/>
                 <w:highlight w:val="green"/>
-              </w:rPr>
-              <w:t>–</w:t>
-            </w:r>
-            <w:r>
-              <w:rPr>
-                <w:rFonts w:ascii="BRH Devanagari Extra" w:hAnsi="BRH Devanagari Extra" w:cs="BRH Devanagari Extra"/>
-                <w:color w:val="000000"/>
-                <w:sz w:val="32"/>
-                <w:szCs w:val="40"/>
+                <w:lang w:val="it-IT"/>
+              </w:rPr>
+              <w:t>–</w:t>
+            </w:r>
+            <w:r>
+              <w:rPr>
+                <w:rFonts w:ascii="BRH Devanagari Extra" w:hAnsi="BRH Devanagari Extra" w:cs="BRH Devanagari Extra"/>
+                <w:color w:val="000000"/>
+                <w:sz w:val="32"/>
+                <w:szCs w:val="40"/>
+                <w:lang w:val="it-IT"/>
               </w:rPr>
               <w:t xml:space="preserve"> </w:t>
             </w:r>
@@ -11972,6 +12259,7 @@
                 <w:sz w:val="32"/>
                 <w:szCs w:val="40"/>
                 <w:highlight w:val="green"/>
+                <w:lang w:val="it-IT"/>
               </w:rPr>
               <w:t>uÉÉ</w:t>
             </w:r>
@@ -11980,15 +12268,17 @@
                 <w:rFonts w:ascii="BRH Malayalam Extra" w:hAnsi="BRH Malayalam Extra" w:cs="BRH Devanagari Extra"/>
                 <w:color w:val="000000"/>
                 <w:szCs w:val="40"/>
-              </w:rPr>
-              <w:t>–</w:t>
-            </w:r>
-            <w:r>
-              <w:rPr>
-                <w:rFonts w:ascii="BRH Devanagari Extra" w:hAnsi="BRH Devanagari Extra" w:cs="BRH Devanagari Extra"/>
-                <w:color w:val="000000"/>
-                <w:sz w:val="32"/>
-                <w:szCs w:val="40"/>
+                <w:lang w:val="it-IT"/>
+              </w:rPr>
+              <w:t>–</w:t>
+            </w:r>
+            <w:r>
+              <w:rPr>
+                <w:rFonts w:ascii="BRH Devanagari Extra" w:hAnsi="BRH Devanagari Extra" w:cs="BRH Devanagari Extra"/>
+                <w:color w:val="000000"/>
+                <w:sz w:val="32"/>
+                <w:szCs w:val="40"/>
+                <w:lang w:val="it-IT"/>
               </w:rPr>
               <w:t xml:space="preserve">Ç </w:t>
             </w:r>
@@ -11999,6 +12289,7 @@
                 <w:sz w:val="32"/>
                 <w:szCs w:val="40"/>
                 <w:highlight w:val="green"/>
+                <w:lang w:val="it-IT"/>
               </w:rPr>
               <w:t>ÆuÉÉ</w:t>
             </w:r>
@@ -12008,15 +12299,17 @@
                 <w:color w:val="000000"/>
                 <w:szCs w:val="40"/>
                 <w:highlight w:val="green"/>
-              </w:rPr>
-              <w:t>–</w:t>
-            </w:r>
-            <w:r>
-              <w:rPr>
-                <w:rFonts w:ascii="BRH Devanagari Extra" w:hAnsi="BRH Devanagari Extra" w:cs="BRH Devanagari Extra"/>
-                <w:color w:val="000000"/>
-                <w:sz w:val="32"/>
-                <w:szCs w:val="40"/>
+                <w:lang w:val="it-IT"/>
+              </w:rPr>
+              <w:t>–</w:t>
+            </w:r>
+            <w:r>
+              <w:rPr>
+                <w:rFonts w:ascii="BRH Devanagari Extra" w:hAnsi="BRH Devanagari Extra" w:cs="BRH Devanagari Extra"/>
+                <w:color w:val="000000"/>
+                <w:sz w:val="32"/>
+                <w:szCs w:val="40"/>
+                <w:lang w:val="it-IT"/>
               </w:rPr>
               <w:t xml:space="preserve"> </w:t>
             </w:r>
@@ -12027,6 +12320,7 @@
                 <w:sz w:val="32"/>
                 <w:szCs w:val="40"/>
                 <w:highlight w:val="green"/>
+                <w:lang w:val="it-IT"/>
               </w:rPr>
               <w:t>ÍqÉ</w:t>
             </w:r>
@@ -12035,15 +12329,17 @@
                 <w:rFonts w:ascii="BRH Malayalam Extra" w:hAnsi="BRH Malayalam Extra" w:cs="BRH Devanagari Extra"/>
                 <w:color w:val="000000"/>
                 <w:szCs w:val="40"/>
-              </w:rPr>
-              <w:t>–</w:t>
-            </w:r>
-            <w:r>
-              <w:rPr>
-                <w:rFonts w:ascii="BRH Devanagari Extra" w:hAnsi="BRH Devanagari Extra" w:cs="BRH Devanagari Extra"/>
-                <w:color w:val="000000"/>
-                <w:sz w:val="32"/>
-                <w:szCs w:val="40"/>
+                <w:lang w:val="it-IT"/>
+              </w:rPr>
+              <w:t>–</w:t>
+            </w:r>
+            <w:r>
+              <w:rPr>
+                <w:rFonts w:ascii="BRH Devanagari Extra" w:hAnsi="BRH Devanagari Extra" w:cs="BRH Devanagari Extra"/>
+                <w:color w:val="000000"/>
+                <w:sz w:val="32"/>
+                <w:szCs w:val="40"/>
+                <w:lang w:val="it-IT"/>
               </w:rPr>
               <w:t>lSìÉ</w:t>
             </w:r>
@@ -12053,6 +12349,7 @@
                 <w:color w:val="000000"/>
                 <w:szCs w:val="40"/>
                 <w:highlight w:val="green"/>
+                <w:lang w:val="it-IT"/>
               </w:rPr>
               <w:t>–</w:t>
             </w:r>
@@ -12063,6 +12360,7 @@
                 <w:sz w:val="32"/>
                 <w:szCs w:val="40"/>
                 <w:highlight w:val="green"/>
+                <w:lang w:val="it-IT"/>
               </w:rPr>
               <w:t>alÉÏ</w:t>
             </w:r>
@@ -12072,15 +12370,17 @@
                 <w:color w:val="000000"/>
                 <w:szCs w:val="40"/>
                 <w:highlight w:val="green"/>
-              </w:rPr>
-              <w:t>–</w:t>
-            </w:r>
-            <w:r>
-              <w:rPr>
-                <w:rFonts w:ascii="BRH Devanagari Extra" w:hAnsi="BRH Devanagari Extra" w:cs="BRH Devanagari Extra"/>
-                <w:color w:val="000000"/>
-                <w:sz w:val="32"/>
-                <w:szCs w:val="40"/>
+                <w:lang w:val="it-IT"/>
+              </w:rPr>
+              <w:t>–</w:t>
+            </w:r>
+            <w:r>
+              <w:rPr>
+                <w:rFonts w:ascii="BRH Devanagari Extra" w:hAnsi="BRH Devanagari Extra" w:cs="BRH Devanagari Extra"/>
+                <w:color w:val="000000"/>
+                <w:sz w:val="32"/>
+                <w:szCs w:val="40"/>
+                <w:lang w:val="it-IT"/>
               </w:rPr>
               <w:t xml:space="preserve"> | </w:t>
             </w:r>
@@ -12096,6 +12396,7 @@
                 <w:color w:val="000000"/>
                 <w:sz w:val="32"/>
                 <w:szCs w:val="40"/>
+                <w:lang w:val="it-IT"/>
               </w:rPr>
             </w:pPr>
             <w:r>
@@ -12103,6 +12404,7 @@
                 <w:rFonts w:cs="BRH Devanagari Extra"/>
                 <w:color w:val="000000"/>
                 <w:szCs w:val="40"/>
+                <w:lang w:val="it-IT"/>
               </w:rPr>
               <w:t>3</w:t>
             </w:r>
@@ -12112,6 +12414,7 @@
                 <w:color w:val="000000"/>
                 <w:sz w:val="32"/>
                 <w:szCs w:val="40"/>
+                <w:lang w:val="it-IT"/>
               </w:rPr>
               <w:t>)</w:t>
             </w:r>
@@ -12121,6 +12424,7 @@
                 <w:color w:val="000000"/>
                 <w:sz w:val="32"/>
                 <w:szCs w:val="40"/>
+                <w:lang w:val="it-IT"/>
               </w:rPr>
               <w:tab/>
             </w:r>
@@ -12129,6 +12433,7 @@
                 <w:rFonts w:cs="BRH Devanagari Extra"/>
                 <w:color w:val="000000"/>
                 <w:szCs w:val="40"/>
+                <w:lang w:val="it-IT"/>
               </w:rPr>
               <w:t>1</w:t>
             </w:r>
@@ -12138,6 +12443,7 @@
                 <w:color w:val="000000"/>
                 <w:sz w:val="32"/>
                 <w:szCs w:val="40"/>
+                <w:lang w:val="it-IT"/>
               </w:rPr>
               <w:t>.</w:t>
             </w:r>
@@ -12146,6 +12452,7 @@
                 <w:rFonts w:cs="BRH Devanagari Extra"/>
                 <w:color w:val="000000"/>
                 <w:szCs w:val="40"/>
+                <w:lang w:val="it-IT"/>
               </w:rPr>
               <w:t>1</w:t>
             </w:r>
@@ -12155,6 +12462,7 @@
                 <w:color w:val="000000"/>
                 <w:sz w:val="32"/>
                 <w:szCs w:val="40"/>
+                <w:lang w:val="it-IT"/>
               </w:rPr>
               <w:t>.</w:t>
             </w:r>
@@ -12163,6 +12471,7 @@
                 <w:rFonts w:cs="BRH Devanagari Extra"/>
                 <w:color w:val="000000"/>
                 <w:szCs w:val="40"/>
+                <w:lang w:val="it-IT"/>
               </w:rPr>
               <w:t>14</w:t>
             </w:r>
@@ -12172,6 +12481,7 @@
                 <w:color w:val="000000"/>
                 <w:sz w:val="32"/>
                 <w:szCs w:val="40"/>
+                <w:lang w:val="it-IT"/>
               </w:rPr>
               <w:t>.</w:t>
             </w:r>
@@ -12180,6 +12490,7 @@
                 <w:rFonts w:cs="BRH Devanagari Extra"/>
                 <w:color w:val="000000"/>
                 <w:szCs w:val="40"/>
+                <w:lang w:val="it-IT"/>
               </w:rPr>
               <w:t>1</w:t>
             </w:r>
@@ -12189,6 +12500,7 @@
                 <w:color w:val="000000"/>
                 <w:sz w:val="32"/>
                 <w:szCs w:val="40"/>
+                <w:lang w:val="it-IT"/>
               </w:rPr>
               <w:t>(</w:t>
             </w:r>
@@ -12197,6 +12509,7 @@
                 <w:rFonts w:cs="BRH Devanagari Extra"/>
                 <w:color w:val="000000"/>
                 <w:szCs w:val="40"/>
+                <w:lang w:val="it-IT"/>
               </w:rPr>
               <w:t>3</w:t>
             </w:r>
@@ -12206,6 +12519,7 @@
                 <w:color w:val="000000"/>
                 <w:sz w:val="32"/>
                 <w:szCs w:val="40"/>
+                <w:lang w:val="it-IT"/>
               </w:rPr>
               <w:t>)- C</w:t>
             </w:r>
@@ -12214,15 +12528,17 @@
                 <w:rFonts w:ascii="BRH Malayalam Extra" w:hAnsi="BRH Malayalam Extra" w:cs="BRH Devanagari Extra"/>
                 <w:color w:val="000000"/>
                 <w:szCs w:val="40"/>
-              </w:rPr>
-              <w:t>–</w:t>
-            </w:r>
-            <w:r>
-              <w:rPr>
-                <w:rFonts w:ascii="BRH Devanagari Extra" w:hAnsi="BRH Devanagari Extra" w:cs="BRH Devanagari Extra"/>
-                <w:color w:val="000000"/>
-                <w:sz w:val="32"/>
-                <w:szCs w:val="40"/>
+                <w:lang w:val="it-IT"/>
+              </w:rPr>
+              <w:t>–</w:t>
+            </w:r>
+            <w:r>
+              <w:rPr>
+                <w:rFonts w:ascii="BRH Devanagari Extra" w:hAnsi="BRH Devanagari Extra" w:cs="BRH Devanagari Extra"/>
+                <w:color w:val="000000"/>
+                <w:sz w:val="32"/>
+                <w:szCs w:val="40"/>
+                <w:lang w:val="it-IT"/>
               </w:rPr>
               <w:t>lSìÉ</w:t>
             </w:r>
@@ -12231,6 +12547,7 @@
                 <w:rFonts w:ascii="BRH Malayalam Extra" w:hAnsi="BRH Malayalam Extra" w:cs="BRH Devanagari Extra"/>
                 <w:color w:val="000000"/>
                 <w:szCs w:val="40"/>
+                <w:lang w:val="it-IT"/>
               </w:rPr>
               <w:t>–</w:t>
             </w:r>
@@ -12241,6 +12558,7 @@
                 <w:sz w:val="32"/>
                 <w:szCs w:val="40"/>
                 <w:highlight w:val="green"/>
+                <w:lang w:val="it-IT"/>
               </w:rPr>
               <w:t>alÉÏ</w:t>
             </w:r>
@@ -12249,15 +12567,17 @@
                 <w:rFonts w:ascii="BRH Malayalam Extra" w:hAnsi="BRH Malayalam Extra" w:cs="BRH Devanagari Extra"/>
                 <w:color w:val="000000"/>
                 <w:szCs w:val="40"/>
-              </w:rPr>
-              <w:t>–</w:t>
-            </w:r>
-            <w:r>
-              <w:rPr>
-                <w:rFonts w:ascii="BRH Devanagari Extra" w:hAnsi="BRH Devanagari Extra" w:cs="BRH Devanagari Extra"/>
-                <w:color w:val="000000"/>
-                <w:sz w:val="32"/>
-                <w:szCs w:val="40"/>
+                <w:lang w:val="it-IT"/>
+              </w:rPr>
+              <w:t>–</w:t>
+            </w:r>
+            <w:r>
+              <w:rPr>
+                <w:rFonts w:ascii="BRH Devanagari Extra" w:hAnsi="BRH Devanagari Extra" w:cs="BRH Devanagari Extra"/>
+                <w:color w:val="000000"/>
+                <w:sz w:val="32"/>
+                <w:szCs w:val="40"/>
+                <w:lang w:val="it-IT"/>
               </w:rPr>
               <w:t xml:space="preserve"> | AÉ</w:t>
             </w:r>
@@ -12266,15 +12586,17 @@
                 <w:rFonts w:ascii="BRH Malayalam Extra" w:hAnsi="BRH Malayalam Extra" w:cs="BRH Devanagari Extra"/>
                 <w:color w:val="000000"/>
                 <w:szCs w:val="40"/>
-              </w:rPr>
-              <w:t>–</w:t>
-            </w:r>
-            <w:r>
-              <w:rPr>
-                <w:rFonts w:ascii="BRH Devanagari Extra" w:hAnsi="BRH Devanagari Extra" w:cs="BRH Devanagari Extra"/>
-                <w:color w:val="000000"/>
-                <w:sz w:val="32"/>
-                <w:szCs w:val="40"/>
+                <w:lang w:val="it-IT"/>
+              </w:rPr>
+              <w:t>–</w:t>
+            </w:r>
+            <w:r>
+              <w:rPr>
+                <w:rFonts w:ascii="BRH Devanagari Extra" w:hAnsi="BRH Devanagari Extra" w:cs="BRH Devanagari Extra"/>
+                <w:color w:val="000000"/>
+                <w:sz w:val="32"/>
+                <w:szCs w:val="40"/>
+                <w:lang w:val="it-IT"/>
               </w:rPr>
               <w:t>WÒû</w:t>
             </w:r>
@@ -12283,15 +12605,17 @@
                 <w:rFonts w:ascii="BRH Malayalam Extra" w:hAnsi="BRH Malayalam Extra" w:cs="BRH Devanagari Extra"/>
                 <w:color w:val="000000"/>
                 <w:szCs w:val="40"/>
-              </w:rPr>
-              <w:t>–</w:t>
-            </w:r>
-            <w:r>
-              <w:rPr>
-                <w:rFonts w:ascii="BRH Devanagari Extra" w:hAnsi="BRH Devanagari Extra" w:cs="BRH Devanagari Extra"/>
-                <w:color w:val="000000"/>
-                <w:sz w:val="32"/>
-                <w:szCs w:val="40"/>
+                <w:lang w:val="it-IT"/>
+              </w:rPr>
+              <w:t>–</w:t>
+            </w:r>
+            <w:r>
+              <w:rPr>
+                <w:rFonts w:ascii="BRH Devanagari Extra" w:hAnsi="BRH Devanagari Extra" w:cs="BRH Devanagari Extra"/>
+                <w:color w:val="000000"/>
+                <w:sz w:val="32"/>
+                <w:szCs w:val="40"/>
+                <w:lang w:val="it-IT"/>
               </w:rPr>
               <w:t xml:space="preserve">uÉSèkrÉæÿ | </w:t>
             </w:r>
@@ -12307,6 +12631,7 @@
                 <w:color w:val="000000"/>
                 <w:sz w:val="32"/>
                 <w:szCs w:val="40"/>
+                <w:lang w:val="it-IT"/>
               </w:rPr>
             </w:pPr>
             <w:r>
@@ -12315,6 +12640,7 @@
                 <w:color w:val="000000"/>
                 <w:sz w:val="32"/>
                 <w:szCs w:val="40"/>
+                <w:lang w:val="it-IT"/>
               </w:rPr>
               <w:t>C</w:t>
             </w:r>
@@ -12323,15 +12649,17 @@
                 <w:rFonts w:ascii="BRH Malayalam Extra" w:hAnsi="BRH Malayalam Extra" w:cs="BRH Devanagari Extra"/>
                 <w:color w:val="000000"/>
                 <w:szCs w:val="40"/>
-              </w:rPr>
-              <w:t>–</w:t>
-            </w:r>
-            <w:r>
-              <w:rPr>
-                <w:rFonts w:ascii="BRH Devanagari Extra" w:hAnsi="BRH Devanagari Extra" w:cs="BRH Devanagari Extra"/>
-                <w:color w:val="000000"/>
-                <w:sz w:val="32"/>
-                <w:szCs w:val="40"/>
+                <w:lang w:val="it-IT"/>
+              </w:rPr>
+              <w:t>–</w:t>
+            </w:r>
+            <w:r>
+              <w:rPr>
+                <w:rFonts w:ascii="BRH Devanagari Extra" w:hAnsi="BRH Devanagari Extra" w:cs="BRH Devanagari Extra"/>
+                <w:color w:val="000000"/>
+                <w:sz w:val="32"/>
+                <w:szCs w:val="40"/>
+                <w:lang w:val="it-IT"/>
               </w:rPr>
               <w:t>lSìÉ</w:t>
             </w:r>
@@ -12340,6 +12668,7 @@
                 <w:rFonts w:ascii="BRH Malayalam Extra" w:hAnsi="BRH Malayalam Extra" w:cs="BRH Devanagari Extra"/>
                 <w:color w:val="000000"/>
                 <w:szCs w:val="40"/>
+                <w:lang w:val="it-IT"/>
               </w:rPr>
               <w:t>–</w:t>
             </w:r>
@@ -12350,6 +12679,7 @@
                 <w:sz w:val="32"/>
                 <w:szCs w:val="40"/>
                 <w:highlight w:val="green"/>
+                <w:lang w:val="it-IT"/>
               </w:rPr>
               <w:t>alÉÏ</w:t>
             </w:r>
@@ -12359,15 +12689,17 @@
                 <w:color w:val="000000"/>
                 <w:szCs w:val="40"/>
                 <w:highlight w:val="green"/>
-              </w:rPr>
-              <w:t>–</w:t>
-            </w:r>
-            <w:r>
-              <w:rPr>
-                <w:rFonts w:ascii="BRH Devanagari Extra" w:hAnsi="BRH Devanagari Extra" w:cs="BRH Devanagari Extra"/>
-                <w:color w:val="000000"/>
-                <w:sz w:val="32"/>
-                <w:szCs w:val="40"/>
+                <w:lang w:val="it-IT"/>
+              </w:rPr>
+              <w:t>–</w:t>
+            </w:r>
+            <w:r>
+              <w:rPr>
+                <w:rFonts w:ascii="BRH Devanagari Extra" w:hAnsi="BRH Devanagari Extra" w:cs="BRH Devanagari Extra"/>
+                <w:color w:val="000000"/>
+                <w:sz w:val="32"/>
+                <w:szCs w:val="40"/>
+                <w:lang w:val="it-IT"/>
               </w:rPr>
               <w:t xml:space="preserve"> </w:t>
             </w:r>
@@ -12378,6 +12710,7 @@
                 <w:sz w:val="32"/>
                 <w:szCs w:val="40"/>
                 <w:highlight w:val="green"/>
+                <w:lang w:val="it-IT"/>
               </w:rPr>
               <w:t>A</w:t>
             </w:r>
@@ -12387,6 +12720,7 @@
                 <w:color w:val="000000"/>
                 <w:sz w:val="32"/>
                 <w:szCs w:val="40"/>
+                <w:lang w:val="it-IT"/>
               </w:rPr>
               <w:t>É</w:t>
             </w:r>
@@ -12395,15 +12729,17 @@
                 <w:rFonts w:ascii="BRH Malayalam Extra" w:hAnsi="BRH Malayalam Extra" w:cs="BRH Devanagari Extra"/>
                 <w:color w:val="000000"/>
                 <w:szCs w:val="40"/>
-              </w:rPr>
-              <w:t>–</w:t>
-            </w:r>
-            <w:r>
-              <w:rPr>
-                <w:rFonts w:ascii="BRH Devanagari Extra" w:hAnsi="BRH Devanagari Extra" w:cs="BRH Devanagari Extra"/>
-                <w:color w:val="000000"/>
-                <w:sz w:val="32"/>
-                <w:szCs w:val="40"/>
+                <w:lang w:val="it-IT"/>
+              </w:rPr>
+              <w:t>–</w:t>
+            </w:r>
+            <w:r>
+              <w:rPr>
+                <w:rFonts w:ascii="BRH Devanagari Extra" w:hAnsi="BRH Devanagari Extra" w:cs="BRH Devanagari Extra"/>
+                <w:color w:val="000000"/>
+                <w:sz w:val="32"/>
+                <w:szCs w:val="40"/>
+                <w:lang w:val="it-IT"/>
               </w:rPr>
               <w:t>WÒû</w:t>
             </w:r>
@@ -12412,15 +12748,17 @@
                 <w:rFonts w:ascii="BRH Malayalam Extra" w:hAnsi="BRH Malayalam Extra" w:cs="BRH Devanagari Extra"/>
                 <w:color w:val="000000"/>
                 <w:szCs w:val="40"/>
-              </w:rPr>
-              <w:t>–</w:t>
-            </w:r>
-            <w:r>
-              <w:rPr>
-                <w:rFonts w:ascii="BRH Devanagari Extra" w:hAnsi="BRH Devanagari Extra" w:cs="BRH Devanagari Extra"/>
-                <w:color w:val="000000"/>
-                <w:sz w:val="32"/>
-                <w:szCs w:val="40"/>
+                <w:lang w:val="it-IT"/>
+              </w:rPr>
+              <w:t>–</w:t>
+            </w:r>
+            <w:r>
+              <w:rPr>
+                <w:rFonts w:ascii="BRH Devanagari Extra" w:hAnsi="BRH Devanagari Extra" w:cs="BRH Devanagari Extra"/>
+                <w:color w:val="000000"/>
+                <w:sz w:val="32"/>
+                <w:szCs w:val="40"/>
+                <w:lang w:val="it-IT"/>
               </w:rPr>
               <w:t>uÉSèkrÉÉþ AÉWÒû</w:t>
             </w:r>
@@ -12429,15 +12767,17 @@
                 <w:rFonts w:ascii="BRH Malayalam Extra" w:hAnsi="BRH Malayalam Extra" w:cs="BRH Devanagari Extra"/>
                 <w:color w:val="000000"/>
                 <w:szCs w:val="40"/>
-              </w:rPr>
-              <w:t>–</w:t>
-            </w:r>
-            <w:r>
-              <w:rPr>
-                <w:rFonts w:ascii="BRH Devanagari Extra" w:hAnsi="BRH Devanagari Extra" w:cs="BRH Devanagari Extra"/>
-                <w:color w:val="000000"/>
-                <w:sz w:val="32"/>
-                <w:szCs w:val="40"/>
+                <w:lang w:val="it-IT"/>
+              </w:rPr>
+              <w:t>–</w:t>
+            </w:r>
+            <w:r>
+              <w:rPr>
+                <w:rFonts w:ascii="BRH Devanagari Extra" w:hAnsi="BRH Devanagari Extra" w:cs="BRH Devanagari Extra"/>
+                <w:color w:val="000000"/>
+                <w:sz w:val="32"/>
+                <w:szCs w:val="40"/>
+                <w:lang w:val="it-IT"/>
               </w:rPr>
               <w:t>uÉSèkrÉÉþ C</w:t>
             </w:r>
@@ -12448,6 +12788,7 @@
                 <w:sz w:val="32"/>
                 <w:szCs w:val="40"/>
                 <w:highlight w:val="green"/>
+                <w:lang w:val="it-IT"/>
               </w:rPr>
               <w:t>lSìÉ</w:t>
             </w:r>
@@ -12457,6 +12798,7 @@
                 <w:color w:val="000000"/>
                 <w:sz w:val="32"/>
                 <w:szCs w:val="40"/>
+                <w:lang w:val="it-IT"/>
               </w:rPr>
               <w:t xml:space="preserve">alÉÏ </w:t>
             </w:r>
@@ -12467,6 +12809,7 @@
                 <w:sz w:val="32"/>
                 <w:szCs w:val="40"/>
                 <w:highlight w:val="green"/>
+                <w:lang w:val="it-IT"/>
               </w:rPr>
               <w:t>ClSìÉ</w:t>
             </w:r>
@@ -12476,6 +12819,7 @@
                 <w:color w:val="000000"/>
                 <w:sz w:val="32"/>
                 <w:szCs w:val="40"/>
+                <w:lang w:val="it-IT"/>
               </w:rPr>
               <w:t xml:space="preserve">alÉÏ </w:t>
             </w:r>
@@ -12491,6 +12835,7 @@
                 <w:color w:val="000000"/>
                 <w:sz w:val="32"/>
                 <w:szCs w:val="40"/>
+                <w:lang w:val="it-IT"/>
               </w:rPr>
             </w:pPr>
             <w:r>
@@ -12500,6 +12845,7 @@
                 <w:sz w:val="32"/>
                 <w:szCs w:val="40"/>
                 <w:highlight w:val="green"/>
+                <w:lang w:val="it-IT"/>
               </w:rPr>
               <w:t>AÉ</w:t>
             </w:r>
@@ -12509,6 +12855,7 @@
                 <w:color w:val="000000"/>
                 <w:sz w:val="32"/>
                 <w:szCs w:val="40"/>
+                <w:lang w:val="it-IT"/>
               </w:rPr>
               <w:t>WÒû</w:t>
             </w:r>
@@ -12517,15 +12864,17 @@
                 <w:rFonts w:ascii="BRH Malayalam Extra" w:hAnsi="BRH Malayalam Extra" w:cs="BRH Devanagari Extra"/>
                 <w:color w:val="000000"/>
                 <w:szCs w:val="40"/>
-              </w:rPr>
-              <w:t>–</w:t>
-            </w:r>
-            <w:r>
-              <w:rPr>
-                <w:rFonts w:ascii="BRH Devanagari Extra" w:hAnsi="BRH Devanagari Extra" w:cs="BRH Devanagari Extra"/>
-                <w:color w:val="000000"/>
-                <w:sz w:val="32"/>
-                <w:szCs w:val="40"/>
+                <w:lang w:val="it-IT"/>
+              </w:rPr>
+              <w:t>–</w:t>
+            </w:r>
+            <w:r>
+              <w:rPr>
+                <w:rFonts w:ascii="BRH Devanagari Extra" w:hAnsi="BRH Devanagari Extra" w:cs="BRH Devanagari Extra"/>
+                <w:color w:val="000000"/>
+                <w:sz w:val="32"/>
+                <w:szCs w:val="40"/>
+                <w:lang w:val="it-IT"/>
               </w:rPr>
               <w:t xml:space="preserve">uÉSèkrÉæÿ | </w:t>
             </w:r>
@@ -12541,6 +12890,7 @@
                 <w:color w:val="000000"/>
                 <w:sz w:val="32"/>
                 <w:szCs w:val="40"/>
+                <w:lang w:val="it-IT"/>
               </w:rPr>
             </w:pPr>
             <w:r>
@@ -12548,6 +12898,7 @@
                 <w:rFonts w:cs="BRH Devanagari Extra"/>
                 <w:color w:val="000000"/>
                 <w:szCs w:val="40"/>
+                <w:lang w:val="it-IT"/>
               </w:rPr>
               <w:t>4</w:t>
             </w:r>
@@ -12557,6 +12908,7 @@
                 <w:color w:val="000000"/>
                 <w:sz w:val="32"/>
                 <w:szCs w:val="40"/>
+                <w:lang w:val="it-IT"/>
               </w:rPr>
               <w:t>)</w:t>
             </w:r>
@@ -12566,6 +12918,7 @@
                 <w:color w:val="000000"/>
                 <w:sz w:val="32"/>
                 <w:szCs w:val="40"/>
+                <w:lang w:val="it-IT"/>
               </w:rPr>
               <w:tab/>
             </w:r>
@@ -12574,6 +12927,7 @@
                 <w:rFonts w:cs="BRH Devanagari Extra"/>
                 <w:color w:val="000000"/>
                 <w:szCs w:val="40"/>
+                <w:lang w:val="it-IT"/>
               </w:rPr>
               <w:t>1</w:t>
             </w:r>
@@ -12583,6 +12937,7 @@
                 <w:color w:val="000000"/>
                 <w:sz w:val="32"/>
                 <w:szCs w:val="40"/>
+                <w:lang w:val="it-IT"/>
               </w:rPr>
               <w:t>.</w:t>
             </w:r>
@@ -12591,6 +12946,7 @@
                 <w:rFonts w:cs="BRH Devanagari Extra"/>
                 <w:color w:val="000000"/>
                 <w:szCs w:val="40"/>
+                <w:lang w:val="it-IT"/>
               </w:rPr>
               <w:t>1</w:t>
             </w:r>
@@ -12600,6 +12956,7 @@
                 <w:color w:val="000000"/>
                 <w:sz w:val="32"/>
                 <w:szCs w:val="40"/>
+                <w:lang w:val="it-IT"/>
               </w:rPr>
               <w:t>.</w:t>
             </w:r>
@@ -12608,6 +12965,7 @@
                 <w:rFonts w:cs="BRH Devanagari Extra"/>
                 <w:color w:val="000000"/>
                 <w:szCs w:val="40"/>
+                <w:lang w:val="it-IT"/>
               </w:rPr>
               <w:t>14</w:t>
             </w:r>
@@ -12617,6 +12975,7 @@
                 <w:color w:val="000000"/>
                 <w:sz w:val="32"/>
                 <w:szCs w:val="40"/>
+                <w:lang w:val="it-IT"/>
               </w:rPr>
               <w:t>.</w:t>
             </w:r>
@@ -12625,6 +12984,7 @@
                 <w:rFonts w:cs="BRH Devanagari Extra"/>
                 <w:color w:val="000000"/>
                 <w:szCs w:val="40"/>
+                <w:lang w:val="it-IT"/>
               </w:rPr>
               <w:t>1</w:t>
             </w:r>
@@ -12634,6 +12994,7 @@
                 <w:color w:val="000000"/>
                 <w:sz w:val="32"/>
                 <w:szCs w:val="40"/>
+                <w:lang w:val="it-IT"/>
               </w:rPr>
               <w:t>(</w:t>
             </w:r>
@@ -12642,6 +13003,7 @@
                 <w:rFonts w:cs="BRH Devanagari Extra"/>
                 <w:color w:val="000000"/>
                 <w:szCs w:val="40"/>
+                <w:lang w:val="it-IT"/>
               </w:rPr>
               <w:t>3</w:t>
             </w:r>
@@ -12651,6 +13013,7 @@
                 <w:color w:val="000000"/>
                 <w:sz w:val="32"/>
                 <w:szCs w:val="40"/>
+                <w:lang w:val="it-IT"/>
               </w:rPr>
               <w:t>)- C</w:t>
             </w:r>
@@ -12659,15 +13022,17 @@
                 <w:rFonts w:ascii="BRH Malayalam Extra" w:hAnsi="BRH Malayalam Extra" w:cs="BRH Devanagari Extra"/>
                 <w:color w:val="000000"/>
                 <w:szCs w:val="40"/>
-              </w:rPr>
-              <w:t>–</w:t>
-            </w:r>
-            <w:r>
-              <w:rPr>
-                <w:rFonts w:ascii="BRH Devanagari Extra" w:hAnsi="BRH Devanagari Extra" w:cs="BRH Devanagari Extra"/>
-                <w:color w:val="000000"/>
-                <w:sz w:val="32"/>
-                <w:szCs w:val="40"/>
+                <w:lang w:val="it-IT"/>
+              </w:rPr>
+              <w:t>–</w:t>
+            </w:r>
+            <w:r>
+              <w:rPr>
+                <w:rFonts w:ascii="BRH Devanagari Extra" w:hAnsi="BRH Devanagari Extra" w:cs="BRH Devanagari Extra"/>
+                <w:color w:val="000000"/>
+                <w:sz w:val="32"/>
+                <w:szCs w:val="40"/>
+                <w:lang w:val="it-IT"/>
               </w:rPr>
               <w:t>lSìÉ</w:t>
             </w:r>
@@ -12676,6 +13041,7 @@
                 <w:rFonts w:ascii="BRH Malayalam Extra" w:hAnsi="BRH Malayalam Extra" w:cs="BRH Devanagari Extra"/>
                 <w:color w:val="000000"/>
                 <w:szCs w:val="40"/>
+                <w:lang w:val="it-IT"/>
               </w:rPr>
               <w:t>–</w:t>
             </w:r>
@@ -12686,6 +13052,7 @@
                 <w:sz w:val="32"/>
                 <w:szCs w:val="40"/>
                 <w:highlight w:val="green"/>
+                <w:lang w:val="it-IT"/>
               </w:rPr>
               <w:t>alÉÏ</w:t>
             </w:r>
@@ -12694,15 +13061,17 @@
                 <w:rFonts w:ascii="BRH Malayalam Extra" w:hAnsi="BRH Malayalam Extra" w:cs="BRH Devanagari Extra"/>
                 <w:color w:val="000000"/>
                 <w:szCs w:val="40"/>
-              </w:rPr>
-              <w:t>–</w:t>
-            </w:r>
-            <w:r>
-              <w:rPr>
-                <w:rFonts w:ascii="BRH Devanagari Extra" w:hAnsi="BRH Devanagari Extra" w:cs="BRH Devanagari Extra"/>
-                <w:color w:val="000000"/>
-                <w:sz w:val="32"/>
-                <w:szCs w:val="40"/>
+                <w:lang w:val="it-IT"/>
+              </w:rPr>
+              <w:t>–</w:t>
+            </w:r>
+            <w:r>
+              <w:rPr>
+                <w:rFonts w:ascii="BRH Devanagari Extra" w:hAnsi="BRH Devanagari Extra" w:cs="BRH Devanagari Extra"/>
+                <w:color w:val="000000"/>
+                <w:sz w:val="32"/>
+                <w:szCs w:val="40"/>
+                <w:lang w:val="it-IT"/>
               </w:rPr>
               <w:t xml:space="preserve"> | </w:t>
             </w:r>
@@ -12718,6 +13087,7 @@
                 <w:color w:val="000000"/>
                 <w:sz w:val="32"/>
                 <w:szCs w:val="40"/>
+                <w:lang w:val="it-IT"/>
               </w:rPr>
             </w:pPr>
             <w:r>
@@ -12726,6 +13096,7 @@
                 <w:color w:val="000000"/>
                 <w:sz w:val="32"/>
                 <w:szCs w:val="40"/>
+                <w:lang w:val="it-IT"/>
               </w:rPr>
               <w:t>C</w:t>
             </w:r>
@@ -12734,15 +13105,17 @@
                 <w:rFonts w:ascii="BRH Malayalam Extra" w:hAnsi="BRH Malayalam Extra" w:cs="BRH Devanagari Extra"/>
                 <w:color w:val="000000"/>
                 <w:szCs w:val="40"/>
-              </w:rPr>
-              <w:t>–</w:t>
-            </w:r>
-            <w:r>
-              <w:rPr>
-                <w:rFonts w:ascii="BRH Devanagari Extra" w:hAnsi="BRH Devanagari Extra" w:cs="BRH Devanagari Extra"/>
-                <w:color w:val="000000"/>
-                <w:sz w:val="32"/>
-                <w:szCs w:val="40"/>
+                <w:lang w:val="it-IT"/>
+              </w:rPr>
+              <w:t>–</w:t>
+            </w:r>
+            <w:r>
+              <w:rPr>
+                <w:rFonts w:ascii="BRH Devanagari Extra" w:hAnsi="BRH Devanagari Extra" w:cs="BRH Devanagari Extra"/>
+                <w:color w:val="000000"/>
+                <w:sz w:val="32"/>
+                <w:szCs w:val="40"/>
+                <w:lang w:val="it-IT"/>
               </w:rPr>
               <w:t>lSìÉ</w:t>
             </w:r>
@@ -12751,15 +13124,17 @@
                 <w:rFonts w:ascii="BRH Malayalam Extra" w:hAnsi="BRH Malayalam Extra" w:cs="BRH Devanagari Extra"/>
                 <w:color w:val="000000"/>
                 <w:szCs w:val="40"/>
-              </w:rPr>
-              <w:t>–</w:t>
-            </w:r>
-            <w:r>
-              <w:rPr>
-                <w:rFonts w:ascii="BRH Devanagari Extra" w:hAnsi="BRH Devanagari Extra" w:cs="BRH Devanagari Extra"/>
-                <w:color w:val="000000"/>
-                <w:sz w:val="32"/>
-                <w:szCs w:val="40"/>
+                <w:lang w:val="it-IT"/>
+              </w:rPr>
+              <w:t>–</w:t>
+            </w:r>
+            <w:r>
+              <w:rPr>
+                <w:rFonts w:ascii="BRH Devanagari Extra" w:hAnsi="BRH Devanagari Extra" w:cs="BRH Devanagari Extra"/>
+                <w:color w:val="000000"/>
+                <w:sz w:val="32"/>
+                <w:szCs w:val="40"/>
+                <w:lang w:val="it-IT"/>
               </w:rPr>
               <w:t>alÉÏ</w:t>
             </w:r>
@@ -12768,15 +13143,17 @@
                 <w:rFonts w:ascii="BRH Malayalam Extra" w:hAnsi="BRH Malayalam Extra" w:cs="BRH Devanagari Extra"/>
                 <w:color w:val="000000"/>
                 <w:szCs w:val="40"/>
-              </w:rPr>
-              <w:t>–</w:t>
-            </w:r>
-            <w:r>
-              <w:rPr>
-                <w:rFonts w:ascii="BRH Devanagari Extra" w:hAnsi="BRH Devanagari Extra" w:cs="BRH Devanagari Extra"/>
-                <w:color w:val="000000"/>
-                <w:sz w:val="32"/>
-                <w:szCs w:val="40"/>
+                <w:lang w:val="it-IT"/>
+              </w:rPr>
+              <w:t>–</w:t>
+            </w:r>
+            <w:r>
+              <w:rPr>
+                <w:rFonts w:ascii="BRH Devanagari Extra" w:hAnsi="BRH Devanagari Extra" w:cs="BRH Devanagari Extra"/>
+                <w:color w:val="000000"/>
+                <w:sz w:val="32"/>
+                <w:szCs w:val="40"/>
+                <w:lang w:val="it-IT"/>
               </w:rPr>
               <w:t xml:space="preserve"> CiÉÏÿlSì - A</w:t>
             </w:r>
@@ -12785,15 +13162,17 @@
                 <w:rFonts w:ascii="BRH Malayalam Extra" w:hAnsi="BRH Malayalam Extra" w:cs="BRH Devanagari Extra"/>
                 <w:color w:val="000000"/>
                 <w:szCs w:val="40"/>
-              </w:rPr>
-              <w:t>–</w:t>
-            </w:r>
-            <w:r>
-              <w:rPr>
-                <w:rFonts w:ascii="BRH Devanagari Extra" w:hAnsi="BRH Devanagari Extra" w:cs="BRH Devanagari Extra"/>
-                <w:color w:val="000000"/>
-                <w:sz w:val="32"/>
-                <w:szCs w:val="40"/>
+                <w:lang w:val="it-IT"/>
+              </w:rPr>
+              <w:t>–</w:t>
+            </w:r>
+            <w:r>
+              <w:rPr>
+                <w:rFonts w:ascii="BRH Devanagari Extra" w:hAnsi="BRH Devanagari Extra" w:cs="BRH Devanagari Extra"/>
+                <w:color w:val="000000"/>
+                <w:sz w:val="32"/>
+                <w:szCs w:val="40"/>
+                <w:lang w:val="it-IT"/>
               </w:rPr>
               <w:t>alÉÏ</w:t>
             </w:r>
@@ -12802,15 +13181,17 @@
                 <w:rFonts w:ascii="BRH Malayalam Extra" w:hAnsi="BRH Malayalam Extra" w:cs="BRH Devanagari Extra"/>
                 <w:color w:val="000000"/>
                 <w:szCs w:val="40"/>
-              </w:rPr>
-              <w:t>–</w:t>
-            </w:r>
-            <w:r>
-              <w:rPr>
-                <w:rFonts w:ascii="BRH Devanagari Extra" w:hAnsi="BRH Devanagari Extra" w:cs="BRH Devanagari Extra"/>
-                <w:color w:val="000000"/>
-                <w:sz w:val="32"/>
-                <w:szCs w:val="40"/>
+                <w:lang w:val="it-IT"/>
+              </w:rPr>
+              <w:t>–</w:t>
+            </w:r>
+            <w:r>
+              <w:rPr>
+                <w:rFonts w:ascii="BRH Devanagari Extra" w:hAnsi="BRH Devanagari Extra" w:cs="BRH Devanagari Extra"/>
+                <w:color w:val="000000"/>
+                <w:sz w:val="32"/>
+                <w:szCs w:val="40"/>
+                <w:lang w:val="it-IT"/>
               </w:rPr>
               <w:t xml:space="preserve"> | </w:t>
             </w:r>
@@ -12825,6 +13206,7 @@
                 <w:rFonts w:cs="BRH Devanagari Extra"/>
                 <w:color w:val="000000"/>
                 <w:szCs w:val="40"/>
+                <w:lang w:val="it-IT"/>
               </w:rPr>
             </w:pPr>
           </w:p>
@@ -12840,6 +13222,7 @@
           <w:sz w:val="32"/>
           <w:szCs w:val="32"/>
           <w:u w:val="single"/>
+          <w:lang w:val="it-IT"/>
         </w:rPr>
       </w:pPr>
     </w:p>
@@ -12852,6 +13235,7 @@
           <w:sz w:val="32"/>
           <w:szCs w:val="32"/>
           <w:u w:val="single"/>
+          <w:lang w:val="it-IT"/>
         </w:rPr>
       </w:pPr>
     </w:p>
@@ -14070,6 +14454,7 @@
       <w:pBdr>
         <w:top w:val="single" w:sz="4" w:space="1" w:color="auto"/>
       </w:pBdr>
+      <w:jc w:val="right"/>
       <w:rPr>
         <w:b/>
         <w:bCs/>
@@ -14251,6 +14636,7 @@
       <w:pBdr>
         <w:top w:val="single" w:sz="4" w:space="1" w:color="auto"/>
       </w:pBdr>
+      <w:jc w:val="right"/>
       <w:rPr>
         <w:b/>
         <w:bCs/>

</xml_diff>